<commit_message>
Updating as per requirements.
</commit_message>
<xml_diff>
--- a/Scrumbags Final Project Report.docx
+++ b/Scrumbags Final Project Report.docx
@@ -127,23 +127,23 @@
     </w:p>
     <w:sdt>
       <w:sdtPr>
+        <w:rPr>
+          <w:rFonts w:asciiTheme="minorHAnsi" w:eastAsiaTheme="minorEastAsia" w:hAnsiTheme="minorHAnsi" w:cstheme="minorBidi"/>
+          <w:b w:val="0"/>
+          <w:bCs w:val="0"/>
+          <w:i/>
+          <w:iCs/>
+          <w:color w:val="auto"/>
+          <w:sz w:val="24"/>
+          <w:szCs w:val="24"/>
+          <w:lang w:eastAsia="ja-JP"/>
+        </w:rPr>
         <w:id w:val="6009143"/>
         <w:docPartObj>
           <w:docPartGallery w:val="Table of Contents"/>
           <w:docPartUnique/>
         </w:docPartObj>
       </w:sdtPr>
-      <w:sdtEndPr>
-        <w:rPr>
-          <w:rFonts w:asciiTheme="minorHAnsi" w:eastAsiaTheme="minorEastAsia" w:hAnsiTheme="minorHAnsi" w:cstheme="minorBidi"/>
-          <w:b w:val="0"/>
-          <w:bCs w:val="0"/>
-          <w:color w:val="auto"/>
-          <w:sz w:val="24"/>
-          <w:szCs w:val="24"/>
-          <w:lang w:eastAsia="ja-JP"/>
-        </w:rPr>
-      </w:sdtEndPr>
       <w:sdtContent>
         <w:p>
           <w:pPr>
@@ -175,7 +175,7 @@
           <w:r>
             <w:fldChar w:fldCharType="separate"/>
           </w:r>
-          <w:hyperlink w:anchor="_Toc468802215" w:history="1">
+          <w:hyperlink w:anchor="_Toc468893552" w:history="1">
             <w:r>
               <w:rPr>
                 <w:rStyle w:val="Hyperlink"/>
@@ -202,7 +202,7 @@
                 <w:noProof/>
                 <w:webHidden/>
               </w:rPr>
-              <w:instrText xml:space="preserve"> PAGEREF _Toc468802215 \h </w:instrText>
+              <w:instrText xml:space="preserve"> PAGEREF _Toc468893552 \h </w:instrText>
             </w:r>
             <w:r>
               <w:rPr>
@@ -246,7 +246,7 @@
               <w:lang w:eastAsia="en-US"/>
             </w:rPr>
           </w:pPr>
-          <w:hyperlink w:anchor="_Toc468802216" w:history="1">
+          <w:hyperlink w:anchor="_Toc468893553" w:history="1">
             <w:r>
               <w:rPr>
                 <w:rStyle w:val="Hyperlink"/>
@@ -273,7 +273,7 @@
                 <w:noProof/>
                 <w:webHidden/>
               </w:rPr>
-              <w:instrText xml:space="preserve"> PAGEREF _Toc468802216 \h </w:instrText>
+              <w:instrText xml:space="preserve"> PAGEREF _Toc468893553 \h </w:instrText>
             </w:r>
             <w:r>
               <w:rPr>
@@ -317,7 +317,7 @@
               <w:lang w:eastAsia="en-US"/>
             </w:rPr>
           </w:pPr>
-          <w:hyperlink w:anchor="_Toc468802217" w:history="1">
+          <w:hyperlink w:anchor="_Toc468893554" w:history="1">
             <w:r>
               <w:rPr>
                 <w:rStyle w:val="Hyperlink"/>
@@ -344,7 +344,7 @@
                 <w:noProof/>
                 <w:webHidden/>
               </w:rPr>
-              <w:instrText xml:space="preserve"> PAGEREF _Toc468802217 \h </w:instrText>
+              <w:instrText xml:space="preserve"> PAGEREF _Toc468893554 \h </w:instrText>
             </w:r>
             <w:r>
               <w:rPr>
@@ -388,7 +388,7 @@
               <w:lang w:eastAsia="en-US"/>
             </w:rPr>
           </w:pPr>
-          <w:hyperlink w:anchor="_Toc468802218" w:history="1">
+          <w:hyperlink w:anchor="_Toc468893555" w:history="1">
             <w:r>
               <w:rPr>
                 <w:rStyle w:val="Hyperlink"/>
@@ -415,7 +415,7 @@
                 <w:noProof/>
                 <w:webHidden/>
               </w:rPr>
-              <w:instrText xml:space="preserve"> PAGEREF _Toc468802218 \h </w:instrText>
+              <w:instrText xml:space="preserve"> PAGEREF _Toc468893555 \h </w:instrText>
             </w:r>
             <w:r>
               <w:rPr>
@@ -435,7 +435,7 @@
                 <w:noProof/>
                 <w:webHidden/>
               </w:rPr>
-              <w:t>2</w:t>
+              <w:t>3</w:t>
             </w:r>
             <w:r>
               <w:rPr>
@@ -459,7 +459,7 @@
               <w:lang w:eastAsia="en-US"/>
             </w:rPr>
           </w:pPr>
-          <w:hyperlink w:anchor="_Toc468802219" w:history="1">
+          <w:hyperlink w:anchor="_Toc468893556" w:history="1">
             <w:r>
               <w:rPr>
                 <w:rStyle w:val="Hyperlink"/>
@@ -486,7 +486,7 @@
                 <w:noProof/>
                 <w:webHidden/>
               </w:rPr>
-              <w:instrText xml:space="preserve"> PAGEREF _Toc468802219 \h </w:instrText>
+              <w:instrText xml:space="preserve"> PAGEREF _Toc468893556 \h </w:instrText>
             </w:r>
             <w:r>
               <w:rPr>
@@ -530,7 +530,7 @@
               <w:lang w:eastAsia="en-US"/>
             </w:rPr>
           </w:pPr>
-          <w:hyperlink w:anchor="_Toc468802220" w:history="1">
+          <w:hyperlink w:anchor="_Toc468893557" w:history="1">
             <w:r>
               <w:rPr>
                 <w:rStyle w:val="Hyperlink"/>
@@ -557,7 +557,7 @@
                 <w:noProof/>
                 <w:webHidden/>
               </w:rPr>
-              <w:instrText xml:space="preserve"> PAGEREF _Toc468802220 \h </w:instrText>
+              <w:instrText xml:space="preserve"> PAGEREF _Toc468893557 \h </w:instrText>
             </w:r>
             <w:r>
               <w:rPr>
@@ -577,7 +577,7 @@
                 <w:noProof/>
                 <w:webHidden/>
               </w:rPr>
-              <w:t>3</w:t>
+              <w:t>4</w:t>
             </w:r>
             <w:r>
               <w:rPr>
@@ -601,7 +601,7 @@
               <w:lang w:eastAsia="en-US"/>
             </w:rPr>
           </w:pPr>
-          <w:hyperlink w:anchor="_Toc468802221" w:history="1">
+          <w:hyperlink w:anchor="_Toc468893558" w:history="1">
             <w:r>
               <w:rPr>
                 <w:rStyle w:val="Hyperlink"/>
@@ -628,7 +628,7 @@
                 <w:noProof/>
                 <w:webHidden/>
               </w:rPr>
-              <w:instrText xml:space="preserve"> PAGEREF _Toc468802221 \h </w:instrText>
+              <w:instrText xml:space="preserve"> PAGEREF _Toc468893558 \h </w:instrText>
             </w:r>
             <w:r>
               <w:rPr>
@@ -648,7 +648,7 @@
                 <w:noProof/>
                 <w:webHidden/>
               </w:rPr>
-              <w:t>3</w:t>
+              <w:t>5</w:t>
             </w:r>
             <w:r>
               <w:rPr>
@@ -672,7 +672,7 @@
               <w:lang w:eastAsia="en-US"/>
             </w:rPr>
           </w:pPr>
-          <w:hyperlink w:anchor="_Toc468802222" w:history="1">
+          <w:hyperlink w:anchor="_Toc468893559" w:history="1">
             <w:r>
               <w:rPr>
                 <w:rStyle w:val="Hyperlink"/>
@@ -699,7 +699,7 @@
                 <w:noProof/>
                 <w:webHidden/>
               </w:rPr>
-              <w:instrText xml:space="preserve"> PAGEREF _Toc468802222 \h </w:instrText>
+              <w:instrText xml:space="preserve"> PAGEREF _Toc468893559 \h </w:instrText>
             </w:r>
             <w:r>
               <w:rPr>
@@ -719,7 +719,7 @@
                 <w:noProof/>
                 <w:webHidden/>
               </w:rPr>
-              <w:t>3</w:t>
+              <w:t>6</w:t>
             </w:r>
             <w:r>
               <w:rPr>
@@ -743,7 +743,7 @@
               <w:lang w:eastAsia="en-US"/>
             </w:rPr>
           </w:pPr>
-          <w:hyperlink w:anchor="_Toc468802223" w:history="1">
+          <w:hyperlink w:anchor="_Toc468893560" w:history="1">
             <w:r>
               <w:rPr>
                 <w:rStyle w:val="Hyperlink"/>
@@ -770,7 +770,7 @@
                 <w:noProof/>
                 <w:webHidden/>
               </w:rPr>
-              <w:instrText xml:space="preserve"> PAGEREF _Toc468802223 \h </w:instrText>
+              <w:instrText xml:space="preserve"> PAGEREF _Toc468893560 \h </w:instrText>
             </w:r>
             <w:r>
               <w:rPr>
@@ -790,7 +790,7 @@
                 <w:noProof/>
                 <w:webHidden/>
               </w:rPr>
-              <w:t>4</w:t>
+              <w:t>6</w:t>
             </w:r>
             <w:r>
               <w:rPr>
@@ -812,7 +812,7 @@
       <w:pPr>
         <w:pStyle w:val="Heading1"/>
       </w:pPr>
-      <w:bookmarkStart w:id="0" w:name="_Toc468802215"/>
+      <w:bookmarkStart w:id="0" w:name="_Toc468893552"/>
       <w:r>
         <w:t>About the product</w:t>
       </w:r>
@@ -837,11 +837,9 @@
       <w:r>
         <w:t xml:space="preserve">  Simplicity is what separates Service apart from its </w:t>
       </w:r>
-      <w:proofErr w:type="gramStart"/>
-      <w:r>
-        <w:t>competitors,</w:t>
-      </w:r>
-      <w:proofErr w:type="gramEnd"/>
+      <w:r>
+        <w:t>competitors;</w:t>
+      </w:r>
       <w:r>
         <w:t xml:space="preserve"> anyone can easily make an account then view and create “service requests.”  These action items are the backbone of the application; users make them and property managers respond to them.  There are no other extraneous distractions to dilute engagement with Service’s core functionality.</w:t>
       </w:r>
@@ -863,7 +861,7 @@
       <w:pPr>
         <w:pStyle w:val="Heading1"/>
       </w:pPr>
-      <w:bookmarkStart w:id="1" w:name="_Toc468802216"/>
+      <w:bookmarkStart w:id="1" w:name="_Toc468893553"/>
       <w:r>
         <w:t>About the team</w:t>
       </w:r>
@@ -922,11 +920,287 @@
         <w:t xml:space="preserve"> lost Josh Rodriguez-Santiago, who had been the major contributor to the initial product build.</w:t>
       </w:r>
     </w:p>
+    <w:p/>
+    <w:tbl>
+      <w:tblPr>
+        <w:tblStyle w:val="TableGrid"/>
+        <w:tblW w:w="0" w:type="auto"/>
+        <w:tblBorders>
+          <w:top w:val="none" w:sz="0" w:space="0" w:color="auto"/>
+          <w:left w:val="none" w:sz="0" w:space="0" w:color="auto"/>
+          <w:bottom w:val="none" w:sz="0" w:space="0" w:color="auto"/>
+          <w:right w:val="none" w:sz="0" w:space="0" w:color="auto"/>
+          <w:insideV w:val="none" w:sz="0" w:space="0" w:color="auto"/>
+        </w:tblBorders>
+        <w:tblLook w:val="04A0"/>
+      </w:tblPr>
+      <w:tblGrid>
+        <w:gridCol w:w="1915"/>
+        <w:gridCol w:w="1915"/>
+        <w:gridCol w:w="1915"/>
+        <w:gridCol w:w="1915"/>
+        <w:gridCol w:w="1916"/>
+      </w:tblGrid>
+      <w:tr>
+        <w:tc>
+          <w:tcPr>
+            <w:tcW w:w="1915" w:type="dxa"/>
+            <w:tcBorders>
+              <w:right w:val="single" w:sz="4" w:space="0" w:color="auto"/>
+            </w:tcBorders>
+          </w:tcPr>
+          <w:p>
+            <w:pPr>
+              <w:jc w:val="right"/>
+              <w:rPr>
+                <w:b/>
+                <w:i/>
+              </w:rPr>
+            </w:pPr>
+            <w:r>
+              <w:rPr>
+                <w:b/>
+                <w:i/>
+              </w:rPr>
+              <w:t>Team member</w:t>
+            </w:r>
+          </w:p>
+        </w:tc>
+        <w:tc>
+          <w:tcPr>
+            <w:tcW w:w="1915" w:type="dxa"/>
+            <w:tcBorders>
+              <w:top w:val="nil"/>
+              <w:left w:val="single" w:sz="4" w:space="0" w:color="auto"/>
+              <w:bottom w:val="single" w:sz="4" w:space="0" w:color="auto"/>
+              <w:right w:val="single" w:sz="4" w:space="0" w:color="auto"/>
+            </w:tcBorders>
+          </w:tcPr>
+          <w:p>
+            <w:pPr>
+              <w:jc w:val="center"/>
+              <w:rPr>
+                <w:rStyle w:val="SubtleEmphasis"/>
+                <w:i w:val="0"/>
+                <w:color w:val="000000" w:themeColor="text1"/>
+              </w:rPr>
+            </w:pPr>
+            <w:r>
+              <w:rPr>
+                <w:rStyle w:val="SubtleEmphasis"/>
+                <w:i w:val="0"/>
+                <w:color w:val="000000" w:themeColor="text1"/>
+              </w:rPr>
+              <w:t xml:space="preserve">Tony </w:t>
+            </w:r>
+            <w:proofErr w:type="spellStart"/>
+            <w:r>
+              <w:rPr>
+                <w:rStyle w:val="SubtleEmphasis"/>
+                <w:i w:val="0"/>
+                <w:color w:val="000000" w:themeColor="text1"/>
+              </w:rPr>
+              <w:t>Ciminello</w:t>
+            </w:r>
+            <w:proofErr w:type="spellEnd"/>
+          </w:p>
+        </w:tc>
+        <w:tc>
+          <w:tcPr>
+            <w:tcW w:w="1915" w:type="dxa"/>
+            <w:tcBorders>
+              <w:top w:val="nil"/>
+              <w:left w:val="single" w:sz="4" w:space="0" w:color="auto"/>
+              <w:bottom w:val="single" w:sz="4" w:space="0" w:color="auto"/>
+              <w:right w:val="single" w:sz="4" w:space="0" w:color="auto"/>
+            </w:tcBorders>
+          </w:tcPr>
+          <w:p>
+            <w:pPr>
+              <w:jc w:val="center"/>
+              <w:rPr>
+                <w:rStyle w:val="SubtleEmphasis"/>
+                <w:i w:val="0"/>
+                <w:color w:val="000000" w:themeColor="text1"/>
+              </w:rPr>
+            </w:pPr>
+            <w:r>
+              <w:rPr>
+                <w:rStyle w:val="SubtleEmphasis"/>
+                <w:i w:val="0"/>
+                <w:color w:val="000000" w:themeColor="text1"/>
+              </w:rPr>
+              <w:t>Nick Petty</w:t>
+            </w:r>
+          </w:p>
+        </w:tc>
+        <w:tc>
+          <w:tcPr>
+            <w:tcW w:w="1915" w:type="dxa"/>
+            <w:tcBorders>
+              <w:top w:val="nil"/>
+              <w:left w:val="single" w:sz="4" w:space="0" w:color="auto"/>
+              <w:bottom w:val="single" w:sz="4" w:space="0" w:color="auto"/>
+              <w:right w:val="single" w:sz="4" w:space="0" w:color="auto"/>
+            </w:tcBorders>
+          </w:tcPr>
+          <w:p>
+            <w:pPr>
+              <w:jc w:val="center"/>
+              <w:rPr>
+                <w:rStyle w:val="SubtleEmphasis"/>
+                <w:i w:val="0"/>
+                <w:color w:val="000000" w:themeColor="text1"/>
+              </w:rPr>
+            </w:pPr>
+            <w:r>
+              <w:rPr>
+                <w:rStyle w:val="SubtleEmphasis"/>
+                <w:i w:val="0"/>
+                <w:color w:val="000000" w:themeColor="text1"/>
+              </w:rPr>
+              <w:t>Raquel Rosa</w:t>
+            </w:r>
+          </w:p>
+        </w:tc>
+        <w:tc>
+          <w:tcPr>
+            <w:tcW w:w="1916" w:type="dxa"/>
+            <w:tcBorders>
+              <w:top w:val="nil"/>
+              <w:left w:val="single" w:sz="4" w:space="0" w:color="auto"/>
+              <w:bottom w:val="single" w:sz="4" w:space="0" w:color="auto"/>
+              <w:right w:val="nil"/>
+            </w:tcBorders>
+          </w:tcPr>
+          <w:p>
+            <w:pPr>
+              <w:jc w:val="center"/>
+              <w:rPr>
+                <w:iCs/>
+                <w:color w:val="000000" w:themeColor="text1"/>
+              </w:rPr>
+            </w:pPr>
+            <w:r>
+              <w:rPr>
+                <w:rStyle w:val="SubtleEmphasis"/>
+                <w:i w:val="0"/>
+                <w:color w:val="000000" w:themeColor="text1"/>
+              </w:rPr>
+              <w:t>Gavin Wolf</w:t>
+            </w:r>
+          </w:p>
+        </w:tc>
+      </w:tr>
+      <w:tr>
+        <w:tc>
+          <w:tcPr>
+            <w:tcW w:w="1915" w:type="dxa"/>
+            <w:tcBorders>
+              <w:right w:val="single" w:sz="4" w:space="0" w:color="auto"/>
+            </w:tcBorders>
+          </w:tcPr>
+          <w:p>
+            <w:pPr>
+              <w:jc w:val="right"/>
+              <w:rPr>
+                <w:b/>
+                <w:i/>
+              </w:rPr>
+            </w:pPr>
+            <w:r>
+              <w:rPr>
+                <w:b/>
+                <w:i/>
+              </w:rPr>
+              <w:t>Percentage</w:t>
+            </w:r>
+          </w:p>
+        </w:tc>
+        <w:tc>
+          <w:tcPr>
+            <w:tcW w:w="1915" w:type="dxa"/>
+            <w:tcBorders>
+              <w:top w:val="single" w:sz="4" w:space="0" w:color="auto"/>
+              <w:left w:val="single" w:sz="4" w:space="0" w:color="auto"/>
+              <w:bottom w:val="nil"/>
+              <w:right w:val="single" w:sz="4" w:space="0" w:color="auto"/>
+            </w:tcBorders>
+          </w:tcPr>
+          <w:p>
+            <w:pPr>
+              <w:jc w:val="center"/>
+            </w:pPr>
+            <w:r>
+              <w:t>25</w:t>
+            </w:r>
+          </w:p>
+        </w:tc>
+        <w:tc>
+          <w:tcPr>
+            <w:tcW w:w="1915" w:type="dxa"/>
+            <w:tcBorders>
+              <w:top w:val="single" w:sz="4" w:space="0" w:color="auto"/>
+              <w:left w:val="single" w:sz="4" w:space="0" w:color="auto"/>
+              <w:bottom w:val="nil"/>
+              <w:right w:val="single" w:sz="4" w:space="0" w:color="auto"/>
+            </w:tcBorders>
+          </w:tcPr>
+          <w:p>
+            <w:pPr>
+              <w:jc w:val="center"/>
+            </w:pPr>
+            <w:r>
+              <w:t>25</w:t>
+            </w:r>
+          </w:p>
+        </w:tc>
+        <w:tc>
+          <w:tcPr>
+            <w:tcW w:w="1915" w:type="dxa"/>
+            <w:tcBorders>
+              <w:top w:val="single" w:sz="4" w:space="0" w:color="auto"/>
+              <w:left w:val="single" w:sz="4" w:space="0" w:color="auto"/>
+              <w:bottom w:val="nil"/>
+              <w:right w:val="single" w:sz="4" w:space="0" w:color="auto"/>
+            </w:tcBorders>
+          </w:tcPr>
+          <w:p>
+            <w:pPr>
+              <w:jc w:val="center"/>
+            </w:pPr>
+            <w:r>
+              <w:t>25</w:t>
+            </w:r>
+          </w:p>
+        </w:tc>
+        <w:tc>
+          <w:tcPr>
+            <w:tcW w:w="1916" w:type="dxa"/>
+            <w:tcBorders>
+              <w:top w:val="single" w:sz="4" w:space="0" w:color="auto"/>
+              <w:left w:val="single" w:sz="4" w:space="0" w:color="auto"/>
+              <w:bottom w:val="nil"/>
+              <w:right w:val="nil"/>
+            </w:tcBorders>
+          </w:tcPr>
+          <w:p>
+            <w:pPr>
+              <w:jc w:val="center"/>
+            </w:pPr>
+            <w:r>
+              <w:t>25</w:t>
+            </w:r>
+          </w:p>
+        </w:tc>
+      </w:tr>
+    </w:tbl>
+    <w:p/>
     <w:p>
       <w:pPr>
         <w:pStyle w:val="Heading1"/>
       </w:pPr>
-      <w:bookmarkStart w:id="2" w:name="_Toc468802217"/>
+      <w:bookmarkStart w:id="2" w:name="_Toc468893554"/>
       <w:proofErr w:type="spellStart"/>
       <w:r>
         <w:t>WebRatio</w:t>
@@ -1021,11 +1295,59 @@
         <w:t xml:space="preserve"> again in the future.</w:t>
       </w:r>
     </w:p>
+    <w:p/>
     <w:p>
       <w:pPr>
+        <w:jc w:val="center"/>
+      </w:pPr>
+      <w:r>
+        <w:rPr>
+          <w:noProof/>
+          <w:lang w:eastAsia="en-US"/>
+        </w:rPr>
+        <w:lastRenderedPageBreak/>
+        <w:drawing>
+          <wp:inline distT="0" distB="0" distL="0" distR="0">
+            <wp:extent cx="3460750" cy="2521245"/>
+            <wp:effectExtent l="19050" t="0" r="6350" b="0"/>
+            <wp:docPr id="2" name="Picture 1" descr="WR_DB.png"/>
+            <wp:cNvGraphicFramePr>
+              <a:graphicFrameLocks xmlns:a="http://schemas.openxmlformats.org/drawingml/2006/main" noChangeAspect="1"/>
+            </wp:cNvGraphicFramePr>
+            <a:graphic xmlns:a="http://schemas.openxmlformats.org/drawingml/2006/main">
+              <a:graphicData uri="http://schemas.openxmlformats.org/drawingml/2006/picture">
+                <pic:pic xmlns:pic="http://schemas.openxmlformats.org/drawingml/2006/picture">
+                  <pic:nvPicPr>
+                    <pic:cNvPr id="0" name="WR_DB.png"/>
+                    <pic:cNvPicPr/>
+                  </pic:nvPicPr>
+                  <pic:blipFill>
+                    <a:blip r:embed="rId6" cstate="print"/>
+                    <a:stretch>
+                      <a:fillRect/>
+                    </a:stretch>
+                  </pic:blipFill>
+                  <pic:spPr>
+                    <a:xfrm>
+                      <a:off x="0" y="0"/>
+                      <a:ext cx="3460750" cy="2521245"/>
+                    </a:xfrm>
+                    <a:prstGeom prst="rect">
+                      <a:avLst/>
+                    </a:prstGeom>
+                  </pic:spPr>
+                </pic:pic>
+              </a:graphicData>
+            </a:graphic>
+          </wp:inline>
+        </w:drawing>
+      </w:r>
+    </w:p>
+    <w:p>
+      <w:pPr>
         <w:pStyle w:val="Heading1"/>
       </w:pPr>
-      <w:bookmarkStart w:id="3" w:name="_Toc468802218"/>
+      <w:bookmarkStart w:id="3" w:name="_Toc468893555"/>
       <w:r>
         <w:t>Circuit</w:t>
       </w:r>
@@ -1049,14 +1371,70 @@
         <w:t>chatted throughout the day.  Circuit worked very well in driving collaboration and communication.</w:t>
       </w:r>
     </w:p>
+    <w:p/>
     <w:p>
       <w:pPr>
+        <w:jc w:val="center"/>
+      </w:pPr>
+      <w:r>
+        <w:rPr>
+          <w:noProof/>
+          <w:lang w:eastAsia="en-US"/>
+        </w:rPr>
+        <w:drawing>
+          <wp:inline distT="0" distB="0" distL="0" distR="0">
+            <wp:extent cx="3587750" cy="2725412"/>
+            <wp:effectExtent l="19050" t="0" r="0" b="0"/>
+            <wp:docPr id="7" name="Picture 7"/>
+            <wp:cNvGraphicFramePr>
+              <a:graphicFrameLocks xmlns:a="http://schemas.openxmlformats.org/drawingml/2006/main" noChangeAspect="1"/>
+            </wp:cNvGraphicFramePr>
+            <a:graphic xmlns:a="http://schemas.openxmlformats.org/drawingml/2006/main">
+              <a:graphicData uri="http://schemas.openxmlformats.org/drawingml/2006/picture">
+                <pic:pic xmlns:pic="http://schemas.openxmlformats.org/drawingml/2006/picture">
+                  <pic:nvPicPr>
+                    <pic:cNvPr id="0" name="Picture 7"/>
+                    <pic:cNvPicPr>
+                      <a:picLocks noChangeAspect="1" noChangeArrowheads="1"/>
+                    </pic:cNvPicPr>
+                  </pic:nvPicPr>
+                  <pic:blipFill>
+                    <a:blip r:embed="rId7" cstate="print"/>
+                    <a:srcRect/>
+                    <a:stretch>
+                      <a:fillRect/>
+                    </a:stretch>
+                  </pic:blipFill>
+                  <pic:spPr bwMode="auto">
+                    <a:xfrm>
+                      <a:off x="0" y="0"/>
+                      <a:ext cx="3587885" cy="2725514"/>
+                    </a:xfrm>
+                    <a:prstGeom prst="rect">
+                      <a:avLst/>
+                    </a:prstGeom>
+                    <a:noFill/>
+                    <a:ln w="9525">
+                      <a:noFill/>
+                      <a:miter lim="800000"/>
+                      <a:headEnd/>
+                      <a:tailEnd/>
+                    </a:ln>
+                  </pic:spPr>
+                </pic:pic>
+              </a:graphicData>
+            </a:graphic>
+          </wp:inline>
+        </w:drawing>
+      </w:r>
+    </w:p>
+    <w:p>
+      <w:pPr>
         <w:pStyle w:val="Heading1"/>
       </w:pPr>
-      <w:bookmarkStart w:id="4" w:name="_Toc468802219"/>
-      <w:proofErr w:type="spellStart"/>
-      <w:r>
-        <w:lastRenderedPageBreak/>
+      <w:bookmarkStart w:id="4" w:name="_Toc468893556"/>
+      <w:proofErr w:type="spellStart"/>
+      <w:r>
         <w:t>Trello</w:t>
       </w:r>
       <w:bookmarkEnd w:id="4"/>
@@ -1084,7 +1462,11 @@
         <w:t xml:space="preserve"> board, as opposed to a Sprint-based backlog.  The board is split into four task classifications - to do, in progress, blocked, and done.  Tasks </w:t>
       </w:r>
       <w:r>
-        <w:t xml:space="preserve">are tracked by cards.  The cards </w:t>
+        <w:t xml:space="preserve">are tracked by </w:t>
+      </w:r>
+      <w:r>
+        <w:lastRenderedPageBreak/>
+        <w:t xml:space="preserve">cards.  The cards </w:t>
       </w:r>
       <w:r>
         <w:t xml:space="preserve">are prioritized by color labels; red is for high priority, yellow is for medium, and green is for low.  </w:t>
@@ -1130,70 +1512,185 @@
       <w:r>
         <w:t>.</w:t>
       </w:r>
-    </w:p>
-    <w:p>
-      <w:pPr>
-        <w:pStyle w:val="Heading1"/>
-      </w:pPr>
-      <w:bookmarkStart w:id="5" w:name="_Toc468802220"/>
-      <w:proofErr w:type="spellStart"/>
-      <w:r>
-        <w:t>Git</w:t>
-      </w:r>
-      <w:bookmarkEnd w:id="5"/>
-      <w:proofErr w:type="spellEnd"/>
     </w:p>
     <w:p/>
     <w:p>
-      <w:r>
-        <w:t xml:space="preserve">File sharing and code management was done through a </w:t>
-      </w:r>
-      <w:proofErr w:type="spellStart"/>
-      <w:r>
-        <w:t>GitHub</w:t>
-      </w:r>
-      <w:proofErr w:type="spellEnd"/>
-      <w:r>
-        <w:t xml:space="preserve"> repository.  </w:t>
-      </w:r>
-      <w:proofErr w:type="spellStart"/>
-      <w:r>
-        <w:t>Git</w:t>
-      </w:r>
-      <w:proofErr w:type="spellEnd"/>
-      <w:r>
-        <w:t xml:space="preserve"> worked well to provide a centralized, accessible, history-tracking storage system.  Unfortunately, not all software used integrated well with </w:t>
-      </w:r>
-      <w:proofErr w:type="spellStart"/>
-      <w:r>
-        <w:t>Git</w:t>
-      </w:r>
-      <w:proofErr w:type="spellEnd"/>
-      <w:r>
-        <w:t xml:space="preserve">, or if integrations were available, the team was not knowledgeable enough to make use of them.  Specifically, </w:t>
-      </w:r>
-      <w:proofErr w:type="spellStart"/>
-      <w:r>
-        <w:t>WebRatio</w:t>
-      </w:r>
-      <w:proofErr w:type="spellEnd"/>
-      <w:r>
-        <w:t xml:space="preserve"> and Cameo did not have a known way to natively use </w:t>
-      </w:r>
-      <w:proofErr w:type="spellStart"/>
-      <w:r>
-        <w:t>Git</w:t>
-      </w:r>
-      <w:proofErr w:type="spellEnd"/>
-      <w:r>
-        <w:t xml:space="preserve"> within their IDEs, or with the source code they used.  As such, workspaces were simply zipped and stored on the repository, which created problems with deployment and environment configuration when multiple people attempted to use the same project.</w:t>
+      <w:pPr>
+        <w:jc w:val="center"/>
+      </w:pPr>
+      <w:r>
+        <w:rPr>
+          <w:noProof/>
+          <w:lang w:eastAsia="en-US"/>
+        </w:rPr>
+        <w:drawing>
+          <wp:inline distT="0" distB="0" distL="0" distR="0">
+            <wp:extent cx="4967313" cy="2984500"/>
+            <wp:effectExtent l="19050" t="0" r="4737" b="0"/>
+            <wp:docPr id="4" name="Picture 4"/>
+            <wp:cNvGraphicFramePr>
+              <a:graphicFrameLocks xmlns:a="http://schemas.openxmlformats.org/drawingml/2006/main" noChangeAspect="1"/>
+            </wp:cNvGraphicFramePr>
+            <a:graphic xmlns:a="http://schemas.openxmlformats.org/drawingml/2006/main">
+              <a:graphicData uri="http://schemas.openxmlformats.org/drawingml/2006/picture">
+                <pic:pic xmlns:pic="http://schemas.openxmlformats.org/drawingml/2006/picture">
+                  <pic:nvPicPr>
+                    <pic:cNvPr id="0" name="Picture 4"/>
+                    <pic:cNvPicPr>
+                      <a:picLocks noChangeAspect="1" noChangeArrowheads="1"/>
+                    </pic:cNvPicPr>
+                  </pic:nvPicPr>
+                  <pic:blipFill>
+                    <a:blip r:embed="rId8" cstate="print"/>
+                    <a:srcRect/>
+                    <a:stretch>
+                      <a:fillRect/>
+                    </a:stretch>
+                  </pic:blipFill>
+                  <pic:spPr bwMode="auto">
+                    <a:xfrm>
+                      <a:off x="0" y="0"/>
+                      <a:ext cx="4970627" cy="2986491"/>
+                    </a:xfrm>
+                    <a:prstGeom prst="rect">
+                      <a:avLst/>
+                    </a:prstGeom>
+                    <a:noFill/>
+                    <a:ln w="9525">
+                      <a:noFill/>
+                      <a:miter lim="800000"/>
+                      <a:headEnd/>
+                      <a:tailEnd/>
+                    </a:ln>
+                  </pic:spPr>
+                </pic:pic>
+              </a:graphicData>
+            </a:graphic>
+          </wp:inline>
+        </w:drawing>
       </w:r>
     </w:p>
     <w:p>
       <w:pPr>
         <w:pStyle w:val="Heading1"/>
       </w:pPr>
-      <w:bookmarkStart w:id="6" w:name="_Toc468802221"/>
+      <w:bookmarkStart w:id="5" w:name="_Toc468893557"/>
+      <w:proofErr w:type="spellStart"/>
+      <w:r>
+        <w:t>Git</w:t>
+      </w:r>
+      <w:bookmarkEnd w:id="5"/>
+      <w:proofErr w:type="spellEnd"/>
+    </w:p>
+    <w:p/>
+    <w:p>
+      <w:r>
+        <w:t xml:space="preserve">File sharing and code management was done through a </w:t>
+      </w:r>
+      <w:proofErr w:type="spellStart"/>
+      <w:r>
+        <w:t>GitHub</w:t>
+      </w:r>
+      <w:proofErr w:type="spellEnd"/>
+      <w:r>
+        <w:t xml:space="preserve"> repository.  </w:t>
+      </w:r>
+      <w:proofErr w:type="spellStart"/>
+      <w:r>
+        <w:t>Git</w:t>
+      </w:r>
+      <w:proofErr w:type="spellEnd"/>
+      <w:r>
+        <w:t xml:space="preserve"> worked well to provide a centralized, accessible, history-tracking storage system.  Unfortunately, not all software used integrated well with </w:t>
+      </w:r>
+      <w:proofErr w:type="spellStart"/>
+      <w:r>
+        <w:t>Git</w:t>
+      </w:r>
+      <w:proofErr w:type="spellEnd"/>
+      <w:r>
+        <w:t xml:space="preserve">, or if integrations were available, the team was not knowledgeable enough to make use of them.  Specifically, </w:t>
+      </w:r>
+      <w:proofErr w:type="spellStart"/>
+      <w:r>
+        <w:t>WebRatio</w:t>
+      </w:r>
+      <w:proofErr w:type="spellEnd"/>
+      <w:r>
+        <w:t xml:space="preserve"> and Cameo did not have a known way to natively use </w:t>
+      </w:r>
+      <w:proofErr w:type="spellStart"/>
+      <w:r>
+        <w:t>Git</w:t>
+      </w:r>
+      <w:proofErr w:type="spellEnd"/>
+      <w:r>
+        <w:t xml:space="preserve"> within their IDEs, or with the source code they used.  As such, workspaces were simply zipped and stored on the repository, which created problems with deployment and environment configuration when multiple people attempted to use the same project.</w:t>
+      </w:r>
+    </w:p>
+    <w:p/>
+    <w:p>
+      <w:pPr>
+        <w:jc w:val="center"/>
+      </w:pPr>
+      <w:r>
+        <w:rPr>
+          <w:noProof/>
+          <w:lang w:eastAsia="en-US"/>
+        </w:rPr>
+        <w:lastRenderedPageBreak/>
+        <w:drawing>
+          <wp:inline distT="0" distB="0" distL="0" distR="0">
+            <wp:extent cx="4667462" cy="2762250"/>
+            <wp:effectExtent l="19050" t="0" r="0" b="0"/>
+            <wp:docPr id="1" name="Picture 1"/>
+            <wp:cNvGraphicFramePr>
+              <a:graphicFrameLocks xmlns:a="http://schemas.openxmlformats.org/drawingml/2006/main" noChangeAspect="1"/>
+            </wp:cNvGraphicFramePr>
+            <a:graphic xmlns:a="http://schemas.openxmlformats.org/drawingml/2006/main">
+              <a:graphicData uri="http://schemas.openxmlformats.org/drawingml/2006/picture">
+                <pic:pic xmlns:pic="http://schemas.openxmlformats.org/drawingml/2006/picture">
+                  <pic:nvPicPr>
+                    <pic:cNvPr id="0" name="Picture 1"/>
+                    <pic:cNvPicPr>
+                      <a:picLocks noChangeAspect="1" noChangeArrowheads="1"/>
+                    </pic:cNvPicPr>
+                  </pic:nvPicPr>
+                  <pic:blipFill>
+                    <a:blip r:embed="rId9" cstate="print"/>
+                    <a:srcRect/>
+                    <a:stretch>
+                      <a:fillRect/>
+                    </a:stretch>
+                  </pic:blipFill>
+                  <pic:spPr bwMode="auto">
+                    <a:xfrm>
+                      <a:off x="0" y="0"/>
+                      <a:ext cx="4674452" cy="2766387"/>
+                    </a:xfrm>
+                    <a:prstGeom prst="rect">
+                      <a:avLst/>
+                    </a:prstGeom>
+                    <a:noFill/>
+                    <a:ln w="9525">
+                      <a:noFill/>
+                      <a:miter lim="800000"/>
+                      <a:headEnd/>
+                      <a:tailEnd/>
+                    </a:ln>
+                  </pic:spPr>
+                </pic:pic>
+              </a:graphicData>
+            </a:graphic>
+          </wp:inline>
+        </w:drawing>
+      </w:r>
+    </w:p>
+    <w:p>
+      <w:pPr>
+        <w:pStyle w:val="Heading1"/>
+      </w:pPr>
+      <w:bookmarkStart w:id="6" w:name="_Toc468893558"/>
       <w:r>
         <w:t>Cameo</w:t>
       </w:r>
@@ -1213,12 +1710,223 @@
         <w:t>, but had to be re-done in Cameo to meet project requirements.</w:t>
       </w:r>
     </w:p>
+    <w:p/>
     <w:p>
       <w:pPr>
+        <w:jc w:val="center"/>
+      </w:pPr>
+      <w:r>
+        <w:rPr>
+          <w:noProof/>
+          <w:lang w:eastAsia="en-US"/>
+        </w:rPr>
+        <w:drawing>
+          <wp:inline distT="0" distB="0" distL="0" distR="0">
+            <wp:extent cx="1844016" cy="1737360"/>
+            <wp:effectExtent l="19050" t="0" r="3834" b="0"/>
+            <wp:docPr id="10" name="Picture 10" descr="Create Account 3"/>
+            <wp:cNvGraphicFramePr>
+              <a:graphicFrameLocks xmlns:a="http://schemas.openxmlformats.org/drawingml/2006/main" noChangeAspect="1"/>
+            </wp:cNvGraphicFramePr>
+            <a:graphic xmlns:a="http://schemas.openxmlformats.org/drawingml/2006/main">
+              <a:graphicData uri="http://schemas.openxmlformats.org/drawingml/2006/picture">
+                <pic:pic xmlns:pic="http://schemas.openxmlformats.org/drawingml/2006/picture">
+                  <pic:nvPicPr>
+                    <pic:cNvPr id="0" name="Picture 10" descr="Create Account 3"/>
+                    <pic:cNvPicPr>
+                      <a:picLocks noChangeAspect="1" noChangeArrowheads="1"/>
+                    </pic:cNvPicPr>
+                  </pic:nvPicPr>
+                  <pic:blipFill>
+                    <a:blip r:embed="rId10" cstate="print"/>
+                    <a:srcRect/>
+                    <a:stretch>
+                      <a:fillRect/>
+                    </a:stretch>
+                  </pic:blipFill>
+                  <pic:spPr bwMode="auto">
+                    <a:xfrm>
+                      <a:off x="0" y="0"/>
+                      <a:ext cx="1844016" cy="1737360"/>
+                    </a:xfrm>
+                    <a:prstGeom prst="rect">
+                      <a:avLst/>
+                    </a:prstGeom>
+                    <a:noFill/>
+                    <a:ln w="9525">
+                      <a:noFill/>
+                      <a:miter lim="800000"/>
+                      <a:headEnd/>
+                      <a:tailEnd/>
+                    </a:ln>
+                  </pic:spPr>
+                </pic:pic>
+              </a:graphicData>
+            </a:graphic>
+          </wp:inline>
+        </w:drawing>
+      </w:r>
+      <w:r>
+        <w:rPr>
+          <w:noProof/>
+          <w:lang w:eastAsia="en-US"/>
+        </w:rPr>
+        <w:drawing>
+          <wp:inline distT="0" distB="0" distL="0" distR="0">
+            <wp:extent cx="1858103" cy="1737360"/>
+            <wp:effectExtent l="19050" t="0" r="8797" b="0"/>
+            <wp:docPr id="13" name="Picture 13" descr="Create Service Request"/>
+            <wp:cNvGraphicFramePr>
+              <a:graphicFrameLocks xmlns:a="http://schemas.openxmlformats.org/drawingml/2006/main" noChangeAspect="1"/>
+            </wp:cNvGraphicFramePr>
+            <a:graphic xmlns:a="http://schemas.openxmlformats.org/drawingml/2006/main">
+              <a:graphicData uri="http://schemas.openxmlformats.org/drawingml/2006/picture">
+                <pic:pic xmlns:pic="http://schemas.openxmlformats.org/drawingml/2006/picture">
+                  <pic:nvPicPr>
+                    <pic:cNvPr id="0" name="Picture 13" descr="Create Service Request"/>
+                    <pic:cNvPicPr>
+                      <a:picLocks noChangeAspect="1" noChangeArrowheads="1"/>
+                    </pic:cNvPicPr>
+                  </pic:nvPicPr>
+                  <pic:blipFill>
+                    <a:blip r:embed="rId11" cstate="print"/>
+                    <a:srcRect/>
+                    <a:stretch>
+                      <a:fillRect/>
+                    </a:stretch>
+                  </pic:blipFill>
+                  <pic:spPr bwMode="auto">
+                    <a:xfrm>
+                      <a:off x="0" y="0"/>
+                      <a:ext cx="1858103" cy="1737360"/>
+                    </a:xfrm>
+                    <a:prstGeom prst="rect">
+                      <a:avLst/>
+                    </a:prstGeom>
+                    <a:noFill/>
+                    <a:ln w="9525">
+                      <a:noFill/>
+                      <a:miter lim="800000"/>
+                      <a:headEnd/>
+                      <a:tailEnd/>
+                    </a:ln>
+                  </pic:spPr>
+                </pic:pic>
+              </a:graphicData>
+            </a:graphic>
+          </wp:inline>
+        </w:drawing>
+      </w:r>
+      <w:r>
+        <w:rPr>
+          <w:noProof/>
+          <w:lang w:eastAsia="en-US"/>
+        </w:rPr>
+        <w:drawing>
+          <wp:inline distT="0" distB="0" distL="0" distR="0">
+            <wp:extent cx="1958722" cy="1737360"/>
+            <wp:effectExtent l="19050" t="0" r="3428" b="0"/>
+            <wp:docPr id="16" name="Picture 16" descr="Respond to Service Request"/>
+            <wp:cNvGraphicFramePr>
+              <a:graphicFrameLocks xmlns:a="http://schemas.openxmlformats.org/drawingml/2006/main" noChangeAspect="1"/>
+            </wp:cNvGraphicFramePr>
+            <a:graphic xmlns:a="http://schemas.openxmlformats.org/drawingml/2006/main">
+              <a:graphicData uri="http://schemas.openxmlformats.org/drawingml/2006/picture">
+                <pic:pic xmlns:pic="http://schemas.openxmlformats.org/drawingml/2006/picture">
+                  <pic:nvPicPr>
+                    <pic:cNvPr id="0" name="Picture 16" descr="Respond to Service Request"/>
+                    <pic:cNvPicPr>
+                      <a:picLocks noChangeAspect="1" noChangeArrowheads="1"/>
+                    </pic:cNvPicPr>
+                  </pic:nvPicPr>
+                  <pic:blipFill>
+                    <a:blip r:embed="rId12" cstate="print"/>
+                    <a:srcRect/>
+                    <a:stretch>
+                      <a:fillRect/>
+                    </a:stretch>
+                  </pic:blipFill>
+                  <pic:spPr bwMode="auto">
+                    <a:xfrm>
+                      <a:off x="0" y="0"/>
+                      <a:ext cx="1958722" cy="1737360"/>
+                    </a:xfrm>
+                    <a:prstGeom prst="rect">
+                      <a:avLst/>
+                    </a:prstGeom>
+                    <a:noFill/>
+                    <a:ln w="9525">
+                      <a:noFill/>
+                      <a:miter lim="800000"/>
+                      <a:headEnd/>
+                      <a:tailEnd/>
+                    </a:ln>
+                  </pic:spPr>
+                </pic:pic>
+              </a:graphicData>
+            </a:graphic>
+          </wp:inline>
+        </w:drawing>
+      </w:r>
+      <w:r>
+        <w:rPr>
+          <w:noProof/>
+          <w:lang w:eastAsia="en-US"/>
+        </w:rPr>
+        <w:drawing>
+          <wp:inline distT="0" distB="0" distL="0" distR="0">
+            <wp:extent cx="3749746" cy="1737360"/>
+            <wp:effectExtent l="19050" t="0" r="3104" b="0"/>
+            <wp:docPr id="22" name="Picture 22" descr="Model"/>
+            <wp:cNvGraphicFramePr>
+              <a:graphicFrameLocks xmlns:a="http://schemas.openxmlformats.org/drawingml/2006/main" noChangeAspect="1"/>
+            </wp:cNvGraphicFramePr>
+            <a:graphic xmlns:a="http://schemas.openxmlformats.org/drawingml/2006/main">
+              <a:graphicData uri="http://schemas.openxmlformats.org/drawingml/2006/picture">
+                <pic:pic xmlns:pic="http://schemas.openxmlformats.org/drawingml/2006/picture">
+                  <pic:nvPicPr>
+                    <pic:cNvPr id="0" name="Picture 22" descr="Model"/>
+                    <pic:cNvPicPr>
+                      <a:picLocks noChangeAspect="1" noChangeArrowheads="1"/>
+                    </pic:cNvPicPr>
+                  </pic:nvPicPr>
+                  <pic:blipFill>
+                    <a:blip r:embed="rId13" cstate="print"/>
+                    <a:srcRect/>
+                    <a:stretch>
+                      <a:fillRect/>
+                    </a:stretch>
+                  </pic:blipFill>
+                  <pic:spPr bwMode="auto">
+                    <a:xfrm>
+                      <a:off x="0" y="0"/>
+                      <a:ext cx="3749746" cy="1737360"/>
+                    </a:xfrm>
+                    <a:prstGeom prst="rect">
+                      <a:avLst/>
+                    </a:prstGeom>
+                    <a:noFill/>
+                    <a:ln w="9525">
+                      <a:noFill/>
+                      <a:miter lim="800000"/>
+                      <a:headEnd/>
+                      <a:tailEnd/>
+                    </a:ln>
+                  </pic:spPr>
+                </pic:pic>
+              </a:graphicData>
+            </a:graphic>
+          </wp:inline>
+        </w:drawing>
+      </w:r>
+    </w:p>
+    <w:p>
+      <w:pPr>
         <w:pStyle w:val="Heading1"/>
       </w:pPr>
-      <w:bookmarkStart w:id="7" w:name="_Toc468802222"/>
-      <w:r>
+      <w:bookmarkStart w:id="7" w:name="_Toc468893559"/>
+      <w:r>
+        <w:lastRenderedPageBreak/>
         <w:t>Testing</w:t>
       </w:r>
       <w:bookmarkEnd w:id="7"/>
@@ -1257,9 +1965,8 @@
       <w:pPr>
         <w:pStyle w:val="Heading1"/>
       </w:pPr>
-      <w:bookmarkStart w:id="8" w:name="_Toc468802223"/>
-      <w:r>
-        <w:lastRenderedPageBreak/>
+      <w:bookmarkStart w:id="8" w:name="_Toc468893560"/>
+      <w:r>
         <w:t>Next steps</w:t>
       </w:r>
       <w:bookmarkEnd w:id="8"/>
@@ -1868,6 +2575,154 @@
       <w:szCs w:val="16"/>
     </w:rPr>
   </w:style>
+  <w:style w:type="table" w:styleId="TableGrid">
+    <w:name w:val="Table Grid"/>
+    <w:basedOn w:val="TableNormal"/>
+    <w:uiPriority w:val="39"/>
+    <w:rsid w:val="00906920"/>
+    <w:tblPr>
+      <w:tblInd w:w="0" w:type="dxa"/>
+      <w:tblBorders>
+        <w:top w:val="single" w:sz="4" w:space="0" w:color="auto"/>
+        <w:left w:val="single" w:sz="4" w:space="0" w:color="auto"/>
+        <w:bottom w:val="single" w:sz="4" w:space="0" w:color="auto"/>
+        <w:right w:val="single" w:sz="4" w:space="0" w:color="auto"/>
+        <w:insideH w:val="single" w:sz="4" w:space="0" w:color="auto"/>
+        <w:insideV w:val="single" w:sz="4" w:space="0" w:color="auto"/>
+      </w:tblBorders>
+      <w:tblCellMar>
+        <w:top w:w="0" w:type="dxa"/>
+        <w:left w:w="108" w:type="dxa"/>
+        <w:bottom w:w="0" w:type="dxa"/>
+        <w:right w:w="108" w:type="dxa"/>
+      </w:tblCellMar>
+    </w:tblPr>
+  </w:style>
+  <w:style w:type="table" w:styleId="MediumList2">
+    <w:name w:val="Medium List 2"/>
+    <w:basedOn w:val="TableNormal"/>
+    <w:uiPriority w:val="66"/>
+    <w:rsid w:val="00906920"/>
+    <w:rPr>
+      <w:rFonts w:asciiTheme="majorHAnsi" w:eastAsiaTheme="majorEastAsia" w:hAnsiTheme="majorHAnsi" w:cstheme="majorBidi"/>
+      <w:color w:val="000000" w:themeColor="text1"/>
+    </w:rPr>
+    <w:tblPr>
+      <w:tblStyleRowBandSize w:val="1"/>
+      <w:tblStyleColBandSize w:val="1"/>
+      <w:tblInd w:w="0" w:type="dxa"/>
+      <w:tblBorders>
+        <w:top w:val="single" w:sz="8" w:space="0" w:color="000000" w:themeColor="text1"/>
+        <w:left w:val="single" w:sz="8" w:space="0" w:color="000000" w:themeColor="text1"/>
+        <w:bottom w:val="single" w:sz="8" w:space="0" w:color="000000" w:themeColor="text1"/>
+        <w:right w:val="single" w:sz="8" w:space="0" w:color="000000" w:themeColor="text1"/>
+      </w:tblBorders>
+      <w:tblCellMar>
+        <w:top w:w="0" w:type="dxa"/>
+        <w:left w:w="108" w:type="dxa"/>
+        <w:bottom w:w="0" w:type="dxa"/>
+        <w:right w:w="108" w:type="dxa"/>
+      </w:tblCellMar>
+    </w:tblPr>
+    <w:tblStylePr w:type="firstRow">
+      <w:rPr>
+        <w:sz w:val="24"/>
+        <w:szCs w:val="24"/>
+      </w:rPr>
+      <w:tblPr/>
+      <w:tcPr>
+        <w:tcBorders>
+          <w:top w:val="nil"/>
+          <w:left w:val="nil"/>
+          <w:bottom w:val="single" w:sz="24" w:space="0" w:color="000000" w:themeColor="text1"/>
+          <w:right w:val="nil"/>
+          <w:insideH w:val="nil"/>
+          <w:insideV w:val="nil"/>
+        </w:tcBorders>
+        <w:shd w:val="clear" w:color="auto" w:fill="FFFFFF" w:themeFill="background1"/>
+      </w:tcPr>
+    </w:tblStylePr>
+    <w:tblStylePr w:type="lastRow">
+      <w:tblPr/>
+      <w:tcPr>
+        <w:tcBorders>
+          <w:top w:val="single" w:sz="8" w:space="0" w:color="000000" w:themeColor="text1"/>
+          <w:left w:val="nil"/>
+          <w:bottom w:val="nil"/>
+          <w:right w:val="nil"/>
+          <w:insideH w:val="nil"/>
+          <w:insideV w:val="nil"/>
+        </w:tcBorders>
+        <w:shd w:val="clear" w:color="auto" w:fill="FFFFFF" w:themeFill="background1"/>
+      </w:tcPr>
+    </w:tblStylePr>
+    <w:tblStylePr w:type="firstCol">
+      <w:tblPr/>
+      <w:tcPr>
+        <w:tcBorders>
+          <w:top w:val="nil"/>
+          <w:left w:val="nil"/>
+          <w:bottom w:val="nil"/>
+          <w:right w:val="single" w:sz="8" w:space="0" w:color="000000" w:themeColor="text1"/>
+          <w:insideH w:val="nil"/>
+          <w:insideV w:val="nil"/>
+        </w:tcBorders>
+        <w:shd w:val="clear" w:color="auto" w:fill="FFFFFF" w:themeFill="background1"/>
+      </w:tcPr>
+    </w:tblStylePr>
+    <w:tblStylePr w:type="lastCol">
+      <w:tblPr/>
+      <w:tcPr>
+        <w:tcBorders>
+          <w:top w:val="nil"/>
+          <w:left w:val="single" w:sz="8" w:space="0" w:color="000000" w:themeColor="text1"/>
+          <w:bottom w:val="nil"/>
+          <w:right w:val="nil"/>
+          <w:insideH w:val="nil"/>
+          <w:insideV w:val="nil"/>
+        </w:tcBorders>
+        <w:shd w:val="clear" w:color="auto" w:fill="FFFFFF" w:themeFill="background1"/>
+      </w:tcPr>
+    </w:tblStylePr>
+    <w:tblStylePr w:type="band1Vert">
+      <w:tblPr/>
+      <w:tcPr>
+        <w:tcBorders>
+          <w:left w:val="nil"/>
+          <w:right w:val="nil"/>
+          <w:insideH w:val="nil"/>
+          <w:insideV w:val="nil"/>
+        </w:tcBorders>
+        <w:shd w:val="clear" w:color="auto" w:fill="C0C0C0" w:themeFill="text1" w:themeFillTint="3F"/>
+      </w:tcPr>
+    </w:tblStylePr>
+    <w:tblStylePr w:type="band1Horz">
+      <w:tblPr/>
+      <w:tcPr>
+        <w:tcBorders>
+          <w:top w:val="nil"/>
+          <w:bottom w:val="nil"/>
+          <w:insideH w:val="nil"/>
+          <w:insideV w:val="nil"/>
+        </w:tcBorders>
+        <w:shd w:val="clear" w:color="auto" w:fill="C0C0C0" w:themeFill="text1" w:themeFillTint="3F"/>
+      </w:tcPr>
+    </w:tblStylePr>
+    <w:tblStylePr w:type="nwCell">
+      <w:tblPr/>
+      <w:tcPr>
+        <w:shd w:val="clear" w:color="auto" w:fill="FFFFFF" w:themeFill="background1"/>
+      </w:tcPr>
+    </w:tblStylePr>
+    <w:tblStylePr w:type="swCell">
+      <w:tblPr/>
+      <w:tcPr>
+        <w:tcBorders>
+          <w:top w:val="nil"/>
+        </w:tcBorders>
+      </w:tcPr>
+    </w:tblStylePr>
+  </w:style>
 </w:styles>
 </file>
 
@@ -2137,7 +2992,7 @@
 </file>
 
 <file path=customXml/itemProps1.xml><?xml version="1.0" encoding="utf-8"?>
-<ds:datastoreItem xmlns:ds="http://schemas.openxmlformats.org/officeDocument/2006/customXml" ds:itemID="{0098FF15-FF01-440A-A901-66E07DBD6BC0}">
+<ds:datastoreItem xmlns:ds="http://schemas.openxmlformats.org/officeDocument/2006/customXml" ds:itemID="{CFB6BC01-BADF-490D-99F0-3B77D116BC38}">
   <ds:schemaRefs>
     <ds:schemaRef ds:uri="http://schemas.openxmlformats.org/officeDocument/2006/bibliography"/>
   </ds:schemaRefs>

</xml_diff>

<commit_message>
More report updates, presentation as .pptx.
</commit_message>
<xml_diff>
--- a/Scrumbags Final Project Report.docx
+++ b/Scrumbags Final Project Report.docx
@@ -175,7 +175,7 @@
           <w:r>
             <w:fldChar w:fldCharType="separate"/>
           </w:r>
-          <w:hyperlink w:anchor="_Toc468893552" w:history="1">
+          <w:hyperlink w:anchor="_Toc468979892" w:history="1">
             <w:r>
               <w:rPr>
                 <w:rStyle w:val="Hyperlink"/>
@@ -202,7 +202,7 @@
                 <w:noProof/>
                 <w:webHidden/>
               </w:rPr>
-              <w:instrText xml:space="preserve"> PAGEREF _Toc468893552 \h </w:instrText>
+              <w:instrText xml:space="preserve"> PAGEREF _Toc468979892 \h </w:instrText>
             </w:r>
             <w:r>
               <w:rPr>
@@ -246,7 +246,7 @@
               <w:lang w:eastAsia="en-US"/>
             </w:rPr>
           </w:pPr>
-          <w:hyperlink w:anchor="_Toc468893553" w:history="1">
+          <w:hyperlink w:anchor="_Toc468979893" w:history="1">
             <w:r>
               <w:rPr>
                 <w:rStyle w:val="Hyperlink"/>
@@ -273,7 +273,7 @@
                 <w:noProof/>
                 <w:webHidden/>
               </w:rPr>
-              <w:instrText xml:space="preserve"> PAGEREF _Toc468893553 \h </w:instrText>
+              <w:instrText xml:space="preserve"> PAGEREF _Toc468979893 \h </w:instrText>
             </w:r>
             <w:r>
               <w:rPr>
@@ -317,7 +317,7 @@
               <w:lang w:eastAsia="en-US"/>
             </w:rPr>
           </w:pPr>
-          <w:hyperlink w:anchor="_Toc468893554" w:history="1">
+          <w:hyperlink w:anchor="_Toc468979894" w:history="1">
             <w:r>
               <w:rPr>
                 <w:rStyle w:val="Hyperlink"/>
@@ -344,7 +344,7 @@
                 <w:noProof/>
                 <w:webHidden/>
               </w:rPr>
-              <w:instrText xml:space="preserve"> PAGEREF _Toc468893554 \h </w:instrText>
+              <w:instrText xml:space="preserve"> PAGEREF _Toc468979894 \h </w:instrText>
             </w:r>
             <w:r>
               <w:rPr>
@@ -388,7 +388,7 @@
               <w:lang w:eastAsia="en-US"/>
             </w:rPr>
           </w:pPr>
-          <w:hyperlink w:anchor="_Toc468893555" w:history="1">
+          <w:hyperlink w:anchor="_Toc468979895" w:history="1">
             <w:r>
               <w:rPr>
                 <w:rStyle w:val="Hyperlink"/>
@@ -415,7 +415,7 @@
                 <w:noProof/>
                 <w:webHidden/>
               </w:rPr>
-              <w:instrText xml:space="preserve"> PAGEREF _Toc468893555 \h </w:instrText>
+              <w:instrText xml:space="preserve"> PAGEREF _Toc468979895 \h </w:instrText>
             </w:r>
             <w:r>
               <w:rPr>
@@ -459,7 +459,7 @@
               <w:lang w:eastAsia="en-US"/>
             </w:rPr>
           </w:pPr>
-          <w:hyperlink w:anchor="_Toc468893556" w:history="1">
+          <w:hyperlink w:anchor="_Toc468979896" w:history="1">
             <w:r>
               <w:rPr>
                 <w:rStyle w:val="Hyperlink"/>
@@ -486,7 +486,7 @@
                 <w:noProof/>
                 <w:webHidden/>
               </w:rPr>
-              <w:instrText xml:space="preserve"> PAGEREF _Toc468893556 \h </w:instrText>
+              <w:instrText xml:space="preserve"> PAGEREF _Toc468979896 \h </w:instrText>
             </w:r>
             <w:r>
               <w:rPr>
@@ -530,7 +530,7 @@
               <w:lang w:eastAsia="en-US"/>
             </w:rPr>
           </w:pPr>
-          <w:hyperlink w:anchor="_Toc468893557" w:history="1">
+          <w:hyperlink w:anchor="_Toc468979897" w:history="1">
             <w:r>
               <w:rPr>
                 <w:rStyle w:val="Hyperlink"/>
@@ -557,7 +557,7 @@
                 <w:noProof/>
                 <w:webHidden/>
               </w:rPr>
-              <w:instrText xml:space="preserve"> PAGEREF _Toc468893557 \h </w:instrText>
+              <w:instrText xml:space="preserve"> PAGEREF _Toc468979897 \h </w:instrText>
             </w:r>
             <w:r>
               <w:rPr>
@@ -601,7 +601,7 @@
               <w:lang w:eastAsia="en-US"/>
             </w:rPr>
           </w:pPr>
-          <w:hyperlink w:anchor="_Toc468893558" w:history="1">
+          <w:hyperlink w:anchor="_Toc468979898" w:history="1">
             <w:r>
               <w:rPr>
                 <w:rStyle w:val="Hyperlink"/>
@@ -628,7 +628,7 @@
                 <w:noProof/>
                 <w:webHidden/>
               </w:rPr>
-              <w:instrText xml:space="preserve"> PAGEREF _Toc468893558 \h </w:instrText>
+              <w:instrText xml:space="preserve"> PAGEREF _Toc468979898 \h </w:instrText>
             </w:r>
             <w:r>
               <w:rPr>
@@ -672,7 +672,7 @@
               <w:lang w:eastAsia="en-US"/>
             </w:rPr>
           </w:pPr>
-          <w:hyperlink w:anchor="_Toc468893559" w:history="1">
+          <w:hyperlink w:anchor="_Toc468979899" w:history="1">
             <w:r>
               <w:rPr>
                 <w:rStyle w:val="Hyperlink"/>
@@ -699,7 +699,7 @@
                 <w:noProof/>
                 <w:webHidden/>
               </w:rPr>
-              <w:instrText xml:space="preserve"> PAGEREF _Toc468893559 \h </w:instrText>
+              <w:instrText xml:space="preserve"> PAGEREF _Toc468979899 \h </w:instrText>
             </w:r>
             <w:r>
               <w:rPr>
@@ -743,7 +743,7 @@
               <w:lang w:eastAsia="en-US"/>
             </w:rPr>
           </w:pPr>
-          <w:hyperlink w:anchor="_Toc468893560" w:history="1">
+          <w:hyperlink w:anchor="_Toc468979900" w:history="1">
             <w:r>
               <w:rPr>
                 <w:rStyle w:val="Hyperlink"/>
@@ -770,7 +770,7 @@
                 <w:noProof/>
                 <w:webHidden/>
               </w:rPr>
-              <w:instrText xml:space="preserve"> PAGEREF _Toc468893560 \h </w:instrText>
+              <w:instrText xml:space="preserve"> PAGEREF _Toc468979900 \h </w:instrText>
             </w:r>
             <w:r>
               <w:rPr>
@@ -812,7 +812,7 @@
       <w:pPr>
         <w:pStyle w:val="Heading1"/>
       </w:pPr>
-      <w:bookmarkStart w:id="0" w:name="_Toc468893552"/>
+      <w:bookmarkStart w:id="0" w:name="_Toc468979892"/>
       <w:r>
         <w:t>About the product</w:t>
       </w:r>
@@ -861,7 +861,7 @@
       <w:pPr>
         <w:pStyle w:val="Heading1"/>
       </w:pPr>
-      <w:bookmarkStart w:id="1" w:name="_Toc468893553"/>
+      <w:bookmarkStart w:id="1" w:name="_Toc468979893"/>
       <w:r>
         <w:t>About the team</w:t>
       </w:r>
@@ -918,6 +918,12 @@
       <w:proofErr w:type="spellEnd"/>
       <w:r>
         <w:t xml:space="preserve"> lost Josh Rodriguez-Santiago, who had been the major contributor to the initial product build.</w:t>
+      </w:r>
+    </w:p>
+    <w:p/>
+    <w:p>
+      <w:r>
+        <w:t>Everyone feels that they did their best to contribute to group success, and that all team members were able to share the workload evenly.  The peer evaluation distributes points as follows:</w:t>
       </w:r>
     </w:p>
     <w:p/>
@@ -1197,10 +1203,31 @@
     </w:tbl>
     <w:p/>
     <w:p>
+      <w:r>
+        <w:t xml:space="preserve">Additionally, because Nick gave presentations on </w:t>
+      </w:r>
+      <w:proofErr w:type="spellStart"/>
+      <w:r>
+        <w:t>Git</w:t>
+      </w:r>
+      <w:proofErr w:type="spellEnd"/>
+      <w:r>
+        <w:t xml:space="preserve">, Circuit, and Testing over the course of the semester, the </w:t>
+      </w:r>
+      <w:proofErr w:type="spellStart"/>
+      <w:r>
+        <w:t>Scrumbags</w:t>
+      </w:r>
+      <w:proofErr w:type="spellEnd"/>
+      <w:r>
+        <w:t xml:space="preserve"> would like extra credit for this project.</w:t>
+      </w:r>
+    </w:p>
+    <w:p>
       <w:pPr>
         <w:pStyle w:val="Heading1"/>
       </w:pPr>
-      <w:bookmarkStart w:id="2" w:name="_Toc468893554"/>
+      <w:bookmarkStart w:id="2" w:name="_Toc468979894"/>
       <w:proofErr w:type="spellStart"/>
       <w:r>
         <w:t>WebRatio</w:t>
@@ -1308,8 +1335,8 @@
         <w:lastRenderedPageBreak/>
         <w:drawing>
           <wp:inline distT="0" distB="0" distL="0" distR="0">
-            <wp:extent cx="3460750" cy="2521245"/>
-            <wp:effectExtent l="19050" t="0" r="6350" b="0"/>
+            <wp:extent cx="4402691" cy="2286000"/>
+            <wp:effectExtent l="19050" t="0" r="0" b="0"/>
             <wp:docPr id="2" name="Picture 1" descr="WR_DB.png"/>
             <wp:cNvGraphicFramePr>
               <a:graphicFrameLocks xmlns:a="http://schemas.openxmlformats.org/drawingml/2006/main" noChangeAspect="1"/>
@@ -1323,6 +1350,7 @@
                   </pic:nvPicPr>
                   <pic:blipFill>
                     <a:blip r:embed="rId6" cstate="print"/>
+                    <a:srcRect b="28716"/>
                     <a:stretch>
                       <a:fillRect/>
                     </a:stretch>
@@ -1330,7 +1358,7 @@
                   <pic:spPr>
                     <a:xfrm>
                       <a:off x="0" y="0"/>
-                      <a:ext cx="3460750" cy="2521245"/>
+                      <a:ext cx="4402691" cy="2286000"/>
                     </a:xfrm>
                     <a:prstGeom prst="rect">
                       <a:avLst/>
@@ -1345,9 +1373,22 @@
     </w:p>
     <w:p>
       <w:pPr>
+        <w:jc w:val="center"/>
+      </w:pPr>
+      <w:proofErr w:type="spellStart"/>
+      <w:r>
+        <w:t>WebRatio</w:t>
+      </w:r>
+      <w:proofErr w:type="spellEnd"/>
+      <w:r>
+        <w:t xml:space="preserve"> work space, both database and site views</w:t>
+      </w:r>
+    </w:p>
+    <w:p>
+      <w:pPr>
         <w:pStyle w:val="Heading1"/>
       </w:pPr>
-      <w:bookmarkStart w:id="3" w:name="_Toc468893555"/>
+      <w:bookmarkStart w:id="3" w:name="_Toc468979895"/>
       <w:r>
         <w:t>Circuit</w:t>
       </w:r>
@@ -1383,7 +1424,7 @@
         </w:rPr>
         <w:drawing>
           <wp:inline distT="0" distB="0" distL="0" distR="0">
-            <wp:extent cx="3587750" cy="2725412"/>
+            <wp:extent cx="3622599" cy="2743200"/>
             <wp:effectExtent l="19050" t="0" r="0" b="0"/>
             <wp:docPr id="7" name="Picture 7"/>
             <wp:cNvGraphicFramePr>
@@ -1408,7 +1449,7 @@
                   <pic:spPr bwMode="auto">
                     <a:xfrm>
                       <a:off x="0" y="0"/>
-                      <a:ext cx="3587885" cy="2725514"/>
+                      <a:ext cx="3622599" cy="2743200"/>
                     </a:xfrm>
                     <a:prstGeom prst="rect">
                       <a:avLst/>
@@ -1430,9 +1471,17 @@
     </w:p>
     <w:p>
       <w:pPr>
+        <w:jc w:val="center"/>
+      </w:pPr>
+      <w:r>
+        <w:t>The Team’s Circuit conversation</w:t>
+      </w:r>
+    </w:p>
+    <w:p>
+      <w:pPr>
         <w:pStyle w:val="Heading1"/>
       </w:pPr>
-      <w:bookmarkStart w:id="4" w:name="_Toc468893556"/>
+      <w:bookmarkStart w:id="4" w:name="_Toc468979896"/>
       <w:proofErr w:type="spellStart"/>
       <w:r>
         <w:t>Trello</w:t>
@@ -1443,6 +1492,7 @@
     <w:p/>
     <w:p>
       <w:r>
+        <w:lastRenderedPageBreak/>
         <w:t xml:space="preserve">The team used </w:t>
       </w:r>
       <w:proofErr w:type="spellStart"/>
@@ -1462,11 +1512,7 @@
         <w:t xml:space="preserve"> board, as opposed to a Sprint-based backlog.  The board is split into four task classifications - to do, in progress, blocked, and done.  Tasks </w:t>
       </w:r>
       <w:r>
-        <w:t xml:space="preserve">are tracked by </w:t>
-      </w:r>
-      <w:r>
-        <w:lastRenderedPageBreak/>
-        <w:t xml:space="preserve">cards.  The cards </w:t>
+        <w:t xml:space="preserve">are tracked by cards.  The cards </w:t>
       </w:r>
       <w:r>
         <w:t xml:space="preserve">are prioritized by color labels; red is for high priority, yellow is for medium, and green is for low.  </w:t>
@@ -1572,9 +1618,27 @@
     </w:p>
     <w:p>
       <w:pPr>
+        <w:jc w:val="center"/>
+      </w:pPr>
+      <w:proofErr w:type="spellStart"/>
+      <w:r>
+        <w:t>Trello</w:t>
+      </w:r>
+      <w:proofErr w:type="spellEnd"/>
+      <w:r>
+        <w:t xml:space="preserve"> </w:t>
+      </w:r>
+      <w:proofErr w:type="spellStart"/>
+      <w:r>
+        <w:t>taskboard</w:t>
+      </w:r>
+      <w:proofErr w:type="spellEnd"/>
+    </w:p>
+    <w:p>
+      <w:pPr>
         <w:pStyle w:val="Heading1"/>
       </w:pPr>
-      <w:bookmarkStart w:id="5" w:name="_Toc468893557"/>
+      <w:bookmarkStart w:id="5" w:name="_Toc468979897"/>
       <w:proofErr w:type="spellStart"/>
       <w:r>
         <w:t>Git</w:t>
@@ -1641,7 +1705,7 @@
         <w:lastRenderedPageBreak/>
         <w:drawing>
           <wp:inline distT="0" distB="0" distL="0" distR="0">
-            <wp:extent cx="4667462" cy="2762250"/>
+            <wp:extent cx="4635062" cy="2743200"/>
             <wp:effectExtent l="19050" t="0" r="0" b="0"/>
             <wp:docPr id="1" name="Picture 1"/>
             <wp:cNvGraphicFramePr>
@@ -1666,7 +1730,7 @@
                   <pic:spPr bwMode="auto">
                     <a:xfrm>
                       <a:off x="0" y="0"/>
-                      <a:ext cx="4674452" cy="2766387"/>
+                      <a:ext cx="4635062" cy="2743200"/>
                     </a:xfrm>
                     <a:prstGeom prst="rect">
                       <a:avLst/>
@@ -1688,9 +1752,22 @@
     </w:p>
     <w:p>
       <w:pPr>
+        <w:jc w:val="center"/>
+      </w:pPr>
+      <w:proofErr w:type="spellStart"/>
+      <w:r>
+        <w:t>GitHub</w:t>
+      </w:r>
+      <w:proofErr w:type="spellEnd"/>
+      <w:r>
+        <w:t xml:space="preserve"> view of repository contents</w:t>
+      </w:r>
+    </w:p>
+    <w:p>
+      <w:pPr>
         <w:pStyle w:val="Heading1"/>
       </w:pPr>
-      <w:bookmarkStart w:id="6" w:name="_Toc468893558"/>
+      <w:bookmarkStart w:id="6" w:name="_Toc468979898"/>
       <w:r>
         <w:t>Cameo</w:t>
       </w:r>
@@ -1922,11 +1999,19 @@
     </w:p>
     <w:p>
       <w:pPr>
+        <w:jc w:val="center"/>
+      </w:pPr>
+      <w:r>
+        <w:lastRenderedPageBreak/>
+        <w:t>BPMN use-case diagrams</w:t>
+      </w:r>
+    </w:p>
+    <w:p>
+      <w:pPr>
         <w:pStyle w:val="Heading1"/>
       </w:pPr>
-      <w:bookmarkStart w:id="7" w:name="_Toc468893559"/>
-      <w:r>
-        <w:lastRenderedPageBreak/>
+      <w:bookmarkStart w:id="7" w:name="_Toc468979899"/>
+      <w:r>
         <w:t>Testing</w:t>
       </w:r>
       <w:bookmarkEnd w:id="7"/>
@@ -1961,11 +2046,76 @@
         <w:t xml:space="preserve"> integration, but the provided timeframe and work requirements were not sufficient to implement a test-driven approach to development.</w:t>
       </w:r>
     </w:p>
+    <w:p/>
+    <w:p>
+      <w:pPr>
+        <w:jc w:val="center"/>
+      </w:pPr>
+      <w:r>
+        <w:rPr>
+          <w:noProof/>
+          <w:lang w:eastAsia="en-US"/>
+        </w:rPr>
+        <w:drawing>
+          <wp:inline distT="0" distB="0" distL="0" distR="0">
+            <wp:extent cx="3985021" cy="2743200"/>
+            <wp:effectExtent l="19050" t="0" r="0" b="0"/>
+            <wp:docPr id="3" name="Picture 1"/>
+            <wp:cNvGraphicFramePr>
+              <a:graphicFrameLocks xmlns:a="http://schemas.openxmlformats.org/drawingml/2006/main" noChangeAspect="1"/>
+            </wp:cNvGraphicFramePr>
+            <a:graphic xmlns:a="http://schemas.openxmlformats.org/drawingml/2006/main">
+              <a:graphicData uri="http://schemas.openxmlformats.org/drawingml/2006/picture">
+                <pic:pic xmlns:pic="http://schemas.openxmlformats.org/drawingml/2006/picture">
+                  <pic:nvPicPr>
+                    <pic:cNvPr id="0" name="Picture 1"/>
+                    <pic:cNvPicPr>
+                      <a:picLocks noChangeAspect="1" noChangeArrowheads="1"/>
+                    </pic:cNvPicPr>
+                  </pic:nvPicPr>
+                  <pic:blipFill>
+                    <a:blip r:embed="rId14" cstate="print"/>
+                    <a:srcRect t="772"/>
+                    <a:stretch>
+                      <a:fillRect/>
+                    </a:stretch>
+                  </pic:blipFill>
+                  <pic:spPr bwMode="auto">
+                    <a:xfrm>
+                      <a:off x="0" y="0"/>
+                      <a:ext cx="3985021" cy="2743200"/>
+                    </a:xfrm>
+                    <a:prstGeom prst="rect">
+                      <a:avLst/>
+                    </a:prstGeom>
+                    <a:noFill/>
+                    <a:ln w="9525">
+                      <a:noFill/>
+                      <a:miter lim="800000"/>
+                      <a:headEnd/>
+                      <a:tailEnd/>
+                    </a:ln>
+                  </pic:spPr>
+                </pic:pic>
+              </a:graphicData>
+            </a:graphic>
+          </wp:inline>
+        </w:drawing>
+      </w:r>
+    </w:p>
+    <w:p>
+      <w:pPr>
+        <w:jc w:val="center"/>
+      </w:pPr>
+      <w:r>
+        <w:t>Manual testing document</w:t>
+      </w:r>
+    </w:p>
     <w:p>
       <w:pPr>
         <w:pStyle w:val="Heading1"/>
       </w:pPr>
-      <w:bookmarkStart w:id="8" w:name="_Toc468893560"/>
+      <w:bookmarkStart w:id="8" w:name="_Toc468979900"/>
       <w:r>
         <w:t>Next steps</w:t>
       </w:r>
@@ -2598,7 +2748,7 @@
       </w:tblCellMar>
     </w:tblPr>
   </w:style>
-  <w:style w:type="table" w:styleId="MediumList2">
+  <w:style w:type="table" w:customStyle="1" w:styleId="MediumList2">
     <w:name w:val="Medium List 2"/>
     <w:basedOn w:val="TableNormal"/>
     <w:uiPriority w:val="66"/>
@@ -2981,7 +3131,7 @@
   <a:extraClrSchemeLst/>
   <a:extLst>
     <a:ext uri="{05A4C25C-085E-4340-85A3-A5531E510DB2}">
-      <thm15:themeFamily xmlns:thm15="http://schemas.microsoft.com/office/thememl/2012/main" xmlns="" name="Office Theme" id="{62F939B6-93AF-4DB8-9C6B-D6C7DFDC589F}" vid="{4A3C46E8-61CC-4603-A589-7422A47A8E4A}"/>
+      <thm15:themeFamily xmlns="" xmlns:thm15="http://schemas.microsoft.com/office/thememl/2012/main" name="Office Theme" id="{62F939B6-93AF-4DB8-9C6B-D6C7DFDC589F}" vid="{4A3C46E8-61CC-4603-A589-7422A47A8E4A}"/>
     </a:ext>
   </a:extLst>
 </a:theme>
@@ -2992,7 +3142,7 @@
 </file>
 
 <file path=customXml/itemProps1.xml><?xml version="1.0" encoding="utf-8"?>
-<ds:datastoreItem xmlns:ds="http://schemas.openxmlformats.org/officeDocument/2006/customXml" ds:itemID="{CFB6BC01-BADF-490D-99F0-3B77D116BC38}">
+<ds:datastoreItem xmlns:ds="http://schemas.openxmlformats.org/officeDocument/2006/customXml" ds:itemID="{51CFC4AF-8E04-41CE-A3A6-58AE2B529C72}">
   <ds:schemaRefs>
     <ds:schemaRef ds:uri="http://schemas.openxmlformats.org/officeDocument/2006/bibliography"/>
   </ds:schemaRefs>

</xml_diff>

<commit_message>
Last test run, more changes to report and presentation.
</commit_message>
<xml_diff>
--- a/Scrumbags Final Project Report.docx
+++ b/Scrumbags Final Project Report.docx
@@ -1,6 +1,6 @@
 
 <file path=word/document.xml><?xml version="1.0" encoding="utf-8"?>
-<w:document xmlns:ve="http://schemas.openxmlformats.org/markup-compatibility/2006" xmlns:o="urn:schemas-microsoft-com:office:office" xmlns:r="http://schemas.openxmlformats.org/officeDocument/2006/relationships" xmlns:m="http://schemas.openxmlformats.org/officeDocument/2006/math" xmlns:v="urn:schemas-microsoft-com:vml" xmlns:wp="http://schemas.openxmlformats.org/drawingml/2006/wordprocessingDrawing" xmlns:w10="urn:schemas-microsoft-com:office:word" xmlns:w="http://schemas.openxmlformats.org/wordprocessingml/2006/main" xmlns:wne="http://schemas.microsoft.com/office/word/2006/wordml">
+<w:document xmlns:wpc="http://schemas.microsoft.com/office/word/2010/wordprocessingCanvas" xmlns:mo="http://schemas.microsoft.com/office/mac/office/2008/main" xmlns:mc="http://schemas.openxmlformats.org/markup-compatibility/2006" xmlns:mv="urn:schemas-microsoft-com:mac:vml" xmlns:o="urn:schemas-microsoft-com:office:office" xmlns:r="http://schemas.openxmlformats.org/officeDocument/2006/relationships" xmlns:m="http://schemas.openxmlformats.org/officeDocument/2006/math" xmlns:v="urn:schemas-microsoft-com:vml" xmlns:wp14="http://schemas.microsoft.com/office/word/2010/wordprocessingDrawing" xmlns:wp="http://schemas.openxmlformats.org/drawingml/2006/wordprocessingDrawing" xmlns:w10="urn:schemas-microsoft-com:office:word" xmlns:w="http://schemas.openxmlformats.org/wordprocessingml/2006/main" xmlns:w14="http://schemas.microsoft.com/office/word/2010/wordml" xmlns:w15="http://schemas.microsoft.com/office/word/2012/wordml" xmlns:wpg="http://schemas.microsoft.com/office/word/2010/wordprocessingGroup" xmlns:wpi="http://schemas.microsoft.com/office/word/2010/wordprocessingInk" xmlns:wne="http://schemas.microsoft.com/office/word/2006/wordml" xmlns:wps="http://schemas.microsoft.com/office/word/2010/wordprocessingShape" mc:Ignorable="w14 w15 wp14">
   <w:body>
     <w:p>
       <w:pPr>
@@ -27,23 +27,13 @@
           <w:sz w:val="28"/>
         </w:rPr>
       </w:pPr>
-      <w:proofErr w:type="spellStart"/>
       <w:r>
         <w:rPr>
           <w:rFonts w:asciiTheme="minorHAnsi" w:hAnsiTheme="minorHAnsi"/>
           <w:color w:val="000000" w:themeColor="text1"/>
           <w:sz w:val="28"/>
         </w:rPr>
-        <w:t>Scrumbags</w:t>
-      </w:r>
-      <w:proofErr w:type="spellEnd"/>
-      <w:r>
-        <w:rPr>
-          <w:rFonts w:asciiTheme="minorHAnsi" w:hAnsiTheme="minorHAnsi"/>
-          <w:color w:val="000000" w:themeColor="text1"/>
-          <w:sz w:val="28"/>
-        </w:rPr>
-        <w:t xml:space="preserve"> final project report</w:t>
+        <w:t>Scrumbags final project report</w:t>
       </w:r>
     </w:p>
     <w:p>
@@ -60,18 +50,8 @@
           <w:rFonts w:asciiTheme="majorHAnsi" w:hAnsiTheme="majorHAnsi"/>
           <w:color w:val="000000" w:themeColor="text1"/>
         </w:rPr>
-        <w:t xml:space="preserve">Tony </w:t>
-      </w:r>
-      <w:proofErr w:type="spellStart"/>
-      <w:r>
-        <w:rPr>
-          <w:rStyle w:val="SubtleEmphasis"/>
-          <w:rFonts w:asciiTheme="majorHAnsi" w:hAnsiTheme="majorHAnsi"/>
-          <w:color w:val="000000" w:themeColor="text1"/>
-        </w:rPr>
-        <w:t>Ciminello</w:t>
-      </w:r>
-      <w:proofErr w:type="spellEnd"/>
+        <w:t>Tony Ciminello</w:t>
+      </w:r>
     </w:p>
     <w:p>
       <w:pPr>
@@ -144,6 +124,7 @@
           <w:docPartUnique/>
         </w:docPartObj>
       </w:sdtPr>
+      <w:sdtEndPr/>
       <w:sdtContent>
         <w:p>
           <w:pPr>
@@ -157,13 +138,10 @@
           <w:pPr>
             <w:pStyle w:val="TOC1"/>
             <w:tabs>
-              <w:tab w:val="right" w:leader="dot" w:pos="9350"/>
+              <w:tab w:val="right" w:leader="dot" w:pos="10790"/>
             </w:tabs>
             <w:rPr>
               <w:noProof/>
-              <w:sz w:val="22"/>
-              <w:szCs w:val="22"/>
-              <w:lang w:eastAsia="en-US"/>
             </w:rPr>
           </w:pPr>
           <w:r>
@@ -175,7 +153,7 @@
           <w:r>
             <w:fldChar w:fldCharType="separate"/>
           </w:r>
-          <w:hyperlink w:anchor="_Toc468979892" w:history="1">
+          <w:hyperlink w:anchor="_Toc469000634" w:history="1">
             <w:r>
               <w:rPr>
                 <w:rStyle w:val="Hyperlink"/>
@@ -202,7 +180,7 @@
                 <w:noProof/>
                 <w:webHidden/>
               </w:rPr>
-              <w:instrText xml:space="preserve"> PAGEREF _Toc468979892 \h </w:instrText>
+              <w:instrText xml:space="preserve"> PAGEREF _Toc469000634 \h </w:instrText>
             </w:r>
             <w:r>
               <w:rPr>
@@ -237,16 +215,13 @@
           <w:pPr>
             <w:pStyle w:val="TOC1"/>
             <w:tabs>
-              <w:tab w:val="right" w:leader="dot" w:pos="9350"/>
+              <w:tab w:val="right" w:leader="dot" w:pos="10790"/>
             </w:tabs>
             <w:rPr>
               <w:noProof/>
-              <w:sz w:val="22"/>
-              <w:szCs w:val="22"/>
-              <w:lang w:eastAsia="en-US"/>
             </w:rPr>
           </w:pPr>
-          <w:hyperlink w:anchor="_Toc468979893" w:history="1">
+          <w:hyperlink w:anchor="_Toc469000635" w:history="1">
             <w:r>
               <w:rPr>
                 <w:rStyle w:val="Hyperlink"/>
@@ -273,7 +248,7 @@
                 <w:noProof/>
                 <w:webHidden/>
               </w:rPr>
-              <w:instrText xml:space="preserve"> PAGEREF _Toc468979893 \h </w:instrText>
+              <w:instrText xml:space="preserve"> PAGEREF _Toc469000635 \h </w:instrText>
             </w:r>
             <w:r>
               <w:rPr>
@@ -308,16 +283,13 @@
           <w:pPr>
             <w:pStyle w:val="TOC1"/>
             <w:tabs>
-              <w:tab w:val="right" w:leader="dot" w:pos="9350"/>
+              <w:tab w:val="right" w:leader="dot" w:pos="10790"/>
             </w:tabs>
             <w:rPr>
               <w:noProof/>
-              <w:sz w:val="22"/>
-              <w:szCs w:val="22"/>
-              <w:lang w:eastAsia="en-US"/>
             </w:rPr>
           </w:pPr>
-          <w:hyperlink w:anchor="_Toc468979894" w:history="1">
+          <w:hyperlink w:anchor="_Toc469000636" w:history="1">
             <w:r>
               <w:rPr>
                 <w:rStyle w:val="Hyperlink"/>
@@ -344,7 +316,7 @@
                 <w:noProof/>
                 <w:webHidden/>
               </w:rPr>
-              <w:instrText xml:space="preserve"> PAGEREF _Toc468979894 \h </w:instrText>
+              <w:instrText xml:space="preserve"> PAGEREF _Toc469000636 \h </w:instrText>
             </w:r>
             <w:r>
               <w:rPr>
@@ -379,16 +351,13 @@
           <w:pPr>
             <w:pStyle w:val="TOC1"/>
             <w:tabs>
-              <w:tab w:val="right" w:leader="dot" w:pos="9350"/>
+              <w:tab w:val="right" w:leader="dot" w:pos="10790"/>
             </w:tabs>
             <w:rPr>
               <w:noProof/>
-              <w:sz w:val="22"/>
-              <w:szCs w:val="22"/>
-              <w:lang w:eastAsia="en-US"/>
             </w:rPr>
           </w:pPr>
-          <w:hyperlink w:anchor="_Toc468979895" w:history="1">
+          <w:hyperlink w:anchor="_Toc469000637" w:history="1">
             <w:r>
               <w:rPr>
                 <w:rStyle w:val="Hyperlink"/>
@@ -415,7 +384,7 @@
                 <w:noProof/>
                 <w:webHidden/>
               </w:rPr>
-              <w:instrText xml:space="preserve"> PAGEREF _Toc468979895 \h </w:instrText>
+              <w:instrText xml:space="preserve"> PAGEREF _Toc469000637 \h </w:instrText>
             </w:r>
             <w:r>
               <w:rPr>
@@ -450,16 +419,13 @@
           <w:pPr>
             <w:pStyle w:val="TOC1"/>
             <w:tabs>
-              <w:tab w:val="right" w:leader="dot" w:pos="9350"/>
+              <w:tab w:val="right" w:leader="dot" w:pos="10790"/>
             </w:tabs>
             <w:rPr>
               <w:noProof/>
-              <w:sz w:val="22"/>
-              <w:szCs w:val="22"/>
-              <w:lang w:eastAsia="en-US"/>
             </w:rPr>
           </w:pPr>
-          <w:hyperlink w:anchor="_Toc468979896" w:history="1">
+          <w:hyperlink w:anchor="_Toc469000638" w:history="1">
             <w:r>
               <w:rPr>
                 <w:rStyle w:val="Hyperlink"/>
@@ -486,7 +452,7 @@
                 <w:noProof/>
                 <w:webHidden/>
               </w:rPr>
-              <w:instrText xml:space="preserve"> PAGEREF _Toc468979896 \h </w:instrText>
+              <w:instrText xml:space="preserve"> PAGEREF _Toc469000638 \h </w:instrText>
             </w:r>
             <w:r>
               <w:rPr>
@@ -506,7 +472,7 @@
                 <w:noProof/>
                 <w:webHidden/>
               </w:rPr>
-              <w:t>3</w:t>
+              <w:t>4</w:t>
             </w:r>
             <w:r>
               <w:rPr>
@@ -521,16 +487,13 @@
           <w:pPr>
             <w:pStyle w:val="TOC1"/>
             <w:tabs>
-              <w:tab w:val="right" w:leader="dot" w:pos="9350"/>
+              <w:tab w:val="right" w:leader="dot" w:pos="10790"/>
             </w:tabs>
             <w:rPr>
               <w:noProof/>
-              <w:sz w:val="22"/>
-              <w:szCs w:val="22"/>
-              <w:lang w:eastAsia="en-US"/>
             </w:rPr>
           </w:pPr>
-          <w:hyperlink w:anchor="_Toc468979897" w:history="1">
+          <w:hyperlink w:anchor="_Toc469000639" w:history="1">
             <w:r>
               <w:rPr>
                 <w:rStyle w:val="Hyperlink"/>
@@ -557,7 +520,7 @@
                 <w:noProof/>
                 <w:webHidden/>
               </w:rPr>
-              <w:instrText xml:space="preserve"> PAGEREF _Toc468979897 \h </w:instrText>
+              <w:instrText xml:space="preserve"> PAGEREF _Toc469000639 \h </w:instrText>
             </w:r>
             <w:r>
               <w:rPr>
@@ -592,16 +555,13 @@
           <w:pPr>
             <w:pStyle w:val="TOC1"/>
             <w:tabs>
-              <w:tab w:val="right" w:leader="dot" w:pos="9350"/>
+              <w:tab w:val="right" w:leader="dot" w:pos="10790"/>
             </w:tabs>
             <w:rPr>
               <w:noProof/>
-              <w:sz w:val="22"/>
-              <w:szCs w:val="22"/>
-              <w:lang w:eastAsia="en-US"/>
             </w:rPr>
           </w:pPr>
-          <w:hyperlink w:anchor="_Toc468979898" w:history="1">
+          <w:hyperlink w:anchor="_Toc469000640" w:history="1">
             <w:r>
               <w:rPr>
                 <w:rStyle w:val="Hyperlink"/>
@@ -628,7 +588,7 @@
                 <w:noProof/>
                 <w:webHidden/>
               </w:rPr>
-              <w:instrText xml:space="preserve"> PAGEREF _Toc468979898 \h </w:instrText>
+              <w:instrText xml:space="preserve"> PAGEREF _Toc469000640 \h </w:instrText>
             </w:r>
             <w:r>
               <w:rPr>
@@ -663,16 +623,13 @@
           <w:pPr>
             <w:pStyle w:val="TOC1"/>
             <w:tabs>
-              <w:tab w:val="right" w:leader="dot" w:pos="9350"/>
+              <w:tab w:val="right" w:leader="dot" w:pos="10790"/>
             </w:tabs>
             <w:rPr>
               <w:noProof/>
-              <w:sz w:val="22"/>
-              <w:szCs w:val="22"/>
-              <w:lang w:eastAsia="en-US"/>
             </w:rPr>
           </w:pPr>
-          <w:hyperlink w:anchor="_Toc468979899" w:history="1">
+          <w:hyperlink w:anchor="_Toc469000641" w:history="1">
             <w:r>
               <w:rPr>
                 <w:rStyle w:val="Hyperlink"/>
@@ -699,7 +656,7 @@
                 <w:noProof/>
                 <w:webHidden/>
               </w:rPr>
-              <w:instrText xml:space="preserve"> PAGEREF _Toc468979899 \h </w:instrText>
+              <w:instrText xml:space="preserve"> PAGEREF _Toc469000641 \h </w:instrText>
             </w:r>
             <w:r>
               <w:rPr>
@@ -734,16 +691,13 @@
           <w:pPr>
             <w:pStyle w:val="TOC1"/>
             <w:tabs>
-              <w:tab w:val="right" w:leader="dot" w:pos="9350"/>
+              <w:tab w:val="right" w:leader="dot" w:pos="10790"/>
             </w:tabs>
             <w:rPr>
               <w:noProof/>
-              <w:sz w:val="22"/>
-              <w:szCs w:val="22"/>
-              <w:lang w:eastAsia="en-US"/>
             </w:rPr>
           </w:pPr>
-          <w:hyperlink w:anchor="_Toc468979900" w:history="1">
+          <w:hyperlink w:anchor="_Toc469000642" w:history="1">
             <w:r>
               <w:rPr>
                 <w:rStyle w:val="Hyperlink"/>
@@ -770,7 +724,7 @@
                 <w:noProof/>
                 <w:webHidden/>
               </w:rPr>
-              <w:instrText xml:space="preserve"> PAGEREF _Toc468979900 \h </w:instrText>
+              <w:instrText xml:space="preserve"> PAGEREF _Toc469000642 \h </w:instrText>
             </w:r>
             <w:r>
               <w:rPr>
@@ -812,7 +766,7 @@
       <w:pPr>
         <w:pStyle w:val="Heading1"/>
       </w:pPr>
-      <w:bookmarkStart w:id="0" w:name="_Toc468979892"/>
+      <w:bookmarkStart w:id="0" w:name="_Toc469000634"/>
       <w:r>
         <w:t>About the product</w:t>
       </w:r>
@@ -824,15 +778,7 @@
         <w:t xml:space="preserve">Service is a web application that allows users to inform property managers of needed maintenance.  </w:t>
       </w:r>
       <w:r>
-        <w:t xml:space="preserve">The primary goal of the product is to streamline and </w:t>
-      </w:r>
-      <w:proofErr w:type="spellStart"/>
-      <w:r>
-        <w:t>crowdsource</w:t>
-      </w:r>
-      <w:proofErr w:type="spellEnd"/>
-      <w:r>
-        <w:t xml:space="preserve"> the care of public and private property.  We hope to reach as wide an audience as possible and have a positive impact on the spaces we all share and inhabit.</w:t>
+        <w:t>The primary goal of the product is to streamline and crowdsource the care of public and private property.  We hope to reach as wide an audience as possible and have a positive impact on the spaces we all share and inhabit.</w:t>
       </w:r>
       <w:r>
         <w:t xml:space="preserve">  Simplicity is what separates Service apart from its </w:t>
@@ -847,21 +793,78 @@
     <w:p/>
     <w:p>
       <w:r>
-        <w:t xml:space="preserve">Working with limited time and software knowledge, a few basic user stories have been implemented to create the minimum requirements of the Service application.  The most important feature available is the service request; users can view and create them, administrators can modify and delete them.  The other primary feature Service provides is the ability to create accounts and log into the system.  Once an account is created, service requests can be made, and administrators can delete or modify these accounts.  Work on adding the </w:t>
-      </w:r>
-      <w:r>
+        <w:t>Working with limited time and software knowledge, a few basic user stories have been implemented to create the minimum requirements of the Service application.  The most important feature available is the service request; users can view and create them, administrators can modify and delete them.  The other primary feature Service provides is the ability to create accounts and log into the system.  Once an account is created, service requests can be made, and administrators can delete or modify these accounts.  Work on adding the additional role of property manager, with the ability to respond to service requests, is currently underway and represents the last major feature to be implemented.</w:t>
+      </w:r>
+      <w:r>
+        <w:t xml:space="preserve">  Once this core set of functions is available, Service is ready for general availability.</w:t>
+      </w:r>
+    </w:p>
+    <w:p/>
+    <w:p>
+      <w:pPr>
+        <w:jc w:val="center"/>
+      </w:pPr>
+      <w:r>
+        <w:rPr>
+          <w:noProof/>
+        </w:rPr>
         <w:lastRenderedPageBreak/>
-        <w:t>additional role of property manager, with the ability to respond to service requests, is currently underway and represents the last major feature to be implemented.</w:t>
-      </w:r>
-      <w:r>
-        <w:t xml:space="preserve">  Once this core set of functions is available, Service is ready for general availability.</w:t>
+        <w:drawing>
+          <wp:inline distT="0" distB="0" distL="0" distR="0" wp14:anchorId="6462CAD7" wp14:editId="3034CC09">
+            <wp:extent cx="5053263" cy="3200400"/>
+            <wp:effectExtent l="0" t="0" r="1905" b="0"/>
+            <wp:docPr id="5" name="Picture 5"/>
+            <wp:cNvGraphicFramePr>
+              <a:graphicFrameLocks xmlns:a="http://schemas.openxmlformats.org/drawingml/2006/main" noChangeAspect="1"/>
+            </wp:cNvGraphicFramePr>
+            <a:graphic xmlns:a="http://schemas.openxmlformats.org/drawingml/2006/main">
+              <a:graphicData uri="http://schemas.openxmlformats.org/drawingml/2006/picture">
+                <pic:pic xmlns:pic="http://schemas.openxmlformats.org/drawingml/2006/picture">
+                  <pic:nvPicPr>
+                    <pic:cNvPr id="5" name="Screen Shot 2016-12-08 at 10.31.33 PM.png"/>
+                    <pic:cNvPicPr/>
+                  </pic:nvPicPr>
+                  <pic:blipFill>
+                    <a:blip r:embed="rId6">
+                      <a:extLst>
+                        <a:ext uri="{28A0092B-C50C-407E-A947-70E740481C1C}">
+                          <a14:useLocalDpi xmlns:a14="http://schemas.microsoft.com/office/drawing/2010/main" val="0"/>
+                        </a:ext>
+                      </a:extLst>
+                    </a:blip>
+                    <a:stretch>
+                      <a:fillRect/>
+                    </a:stretch>
+                  </pic:blipFill>
+                  <pic:spPr>
+                    <a:xfrm>
+                      <a:off x="0" y="0"/>
+                      <a:ext cx="5053263" cy="3200400"/>
+                    </a:xfrm>
+                    <a:prstGeom prst="rect">
+                      <a:avLst/>
+                    </a:prstGeom>
+                  </pic:spPr>
+                </pic:pic>
+              </a:graphicData>
+            </a:graphic>
+          </wp:inline>
+        </w:drawing>
+      </w:r>
+    </w:p>
+    <w:p>
+      <w:pPr>
+        <w:jc w:val="center"/>
+      </w:pPr>
+      <w:r>
+        <w:t>A user searches for reported potholes</w:t>
       </w:r>
     </w:p>
     <w:p>
       <w:pPr>
         <w:pStyle w:val="Heading1"/>
       </w:pPr>
-      <w:bookmarkStart w:id="1" w:name="_Toc468979893"/>
+      <w:bookmarkStart w:id="1" w:name="_Toc469000635"/>
       <w:r>
         <w:t>About the team</w:t>
       </w:r>
@@ -870,34 +873,13 @@
     <w:p/>
     <w:p>
       <w:r>
-        <w:t xml:space="preserve">Service has been built by the </w:t>
-      </w:r>
-      <w:proofErr w:type="spellStart"/>
-      <w:r>
-        <w:t>Scrumbags</w:t>
-      </w:r>
-      <w:proofErr w:type="spellEnd"/>
+        <w:t>Service has been built by the Scrumbags</w:t>
+      </w:r>
       <w:r>
         <w:t xml:space="preserve"> team</w:t>
       </w:r>
       <w:r>
-        <w:t xml:space="preserve">.  Nick Petty is the product owner, and took leadership in the initial proposal, project management via </w:t>
-      </w:r>
-      <w:proofErr w:type="spellStart"/>
-      <w:r>
-        <w:t>Trello</w:t>
-      </w:r>
-      <w:proofErr w:type="spellEnd"/>
-      <w:r>
-        <w:t xml:space="preserve">, and testing.  Tony </w:t>
-      </w:r>
-      <w:proofErr w:type="spellStart"/>
-      <w:r>
-        <w:t>Ciminello</w:t>
-      </w:r>
-      <w:proofErr w:type="spellEnd"/>
-      <w:r>
-        <w:t xml:space="preserve"> is the scrum master and provided valuable input on all aspects of development, drove team collaboration, and worked tirelessly on the website’s design.  Raquel Rosa </w:t>
+        <w:t xml:space="preserve">.  Nick Petty is the product owner, and took leadership in the initial proposal, project management via Trello, and testing.  Tony Ciminello is the scrum master and provided valuable input on all aspects of development, drove team collaboration, and worked tirelessly on the website’s design.  Raquel Rosa </w:t>
       </w:r>
       <w:r>
         <w:t>is responsible for system architectu</w:t>
@@ -909,15 +891,7 @@
         <w:t>d the creation of both use-c</w:t>
       </w:r>
       <w:r>
-        <w:t xml:space="preserve">ase and BPMN diagrams, and took an active role in tools training.  Gavin Wolf is our primary developer after completely rebuilding the website, and the best T-shirt maker a team could ever ask for.  Over the course of the semester, </w:t>
-      </w:r>
-      <w:proofErr w:type="spellStart"/>
-      <w:r>
-        <w:t>Scrumbags</w:t>
-      </w:r>
-      <w:proofErr w:type="spellEnd"/>
-      <w:r>
-        <w:t xml:space="preserve"> lost Josh Rodriguez-Santiago, who had been the major contributor to the initial product build.</w:t>
+        <w:t>ase and BPMN diagrams, and took an active role in tools training.  Gavin Wolf is our primary developer after completely rebuilding the website, and the best T-shirt maker a team could ever ask for.  Over the course of the semester, Scrumbags lost Josh Rodriguez-Santiago, who had been the major contributor to the initial product build.</w:t>
       </w:r>
     </w:p>
     <w:p/>
@@ -931,6 +905,7 @@
       <w:tblPr>
         <w:tblStyle w:val="TableGrid"/>
         <w:tblW w:w="0" w:type="auto"/>
+        <w:jc w:val="center"/>
         <w:tblBorders>
           <w:top w:val="none" w:sz="0" w:space="0" w:color="auto"/>
           <w:left w:val="none" w:sz="0" w:space="0" w:color="auto"/>
@@ -938,7 +913,7 @@
           <w:right w:val="none" w:sz="0" w:space="0" w:color="auto"/>
           <w:insideV w:val="none" w:sz="0" w:space="0" w:color="auto"/>
         </w:tblBorders>
-        <w:tblLook w:val="04A0"/>
+        <w:tblLook w:val="04A0" w:firstRow="1" w:lastRow="0" w:firstColumn="1" w:lastColumn="0" w:noHBand="0" w:noVBand="1"/>
       </w:tblPr>
       <w:tblGrid>
         <w:gridCol w:w="1915"/>
@@ -948,6 +923,9 @@
         <w:gridCol w:w="1916"/>
       </w:tblGrid>
       <w:tr>
+        <w:trPr>
+          <w:jc w:val="center"/>
+        </w:trPr>
         <w:tc>
           <w:tcPr>
             <w:tcW w:w="1915" w:type="dxa"/>
@@ -997,18 +975,8 @@
                 <w:i w:val="0"/>
                 <w:color w:val="000000" w:themeColor="text1"/>
               </w:rPr>
-              <w:t xml:space="preserve">Tony </w:t>
-            </w:r>
-            <w:proofErr w:type="spellStart"/>
-            <w:r>
-              <w:rPr>
-                <w:rStyle w:val="SubtleEmphasis"/>
-                <w:i w:val="0"/>
-                <w:color w:val="000000" w:themeColor="text1"/>
-              </w:rPr>
-              <w:t>Ciminello</w:t>
-            </w:r>
-            <w:proofErr w:type="spellEnd"/>
+              <w:t>Tony Ciminello</w:t>
+            </w:r>
           </w:p>
         </w:tc>
         <w:tc>
@@ -1099,6 +1067,9 @@
         </w:tc>
       </w:tr>
       <w:tr>
+        <w:trPr>
+          <w:jc w:val="center"/>
+        </w:trPr>
         <w:tc>
           <w:tcPr>
             <w:tcW w:w="1915" w:type="dxa"/>
@@ -1204,122 +1175,36 @@
     <w:p/>
     <w:p>
       <w:r>
-        <w:t xml:space="preserve">Additionally, because Nick gave presentations on </w:t>
-      </w:r>
-      <w:proofErr w:type="spellStart"/>
-      <w:r>
-        <w:t>Git</w:t>
-      </w:r>
-      <w:proofErr w:type="spellEnd"/>
-      <w:r>
-        <w:t xml:space="preserve">, Circuit, and Testing over the course of the semester, the </w:t>
-      </w:r>
-      <w:proofErr w:type="spellStart"/>
-      <w:r>
-        <w:t>Scrumbags</w:t>
-      </w:r>
-      <w:proofErr w:type="spellEnd"/>
-      <w:r>
-        <w:t xml:space="preserve"> would like extra credit for this project.</w:t>
+        <w:t>Additionally, because Nick gave presentations on Git, Circuit, and Testing over the course of the semester, the Scrumbags would like extra credit for this project.</w:t>
       </w:r>
     </w:p>
     <w:p>
       <w:pPr>
         <w:pStyle w:val="Heading1"/>
       </w:pPr>
-      <w:bookmarkStart w:id="2" w:name="_Toc468979894"/>
-      <w:proofErr w:type="spellStart"/>
+      <w:bookmarkStart w:id="2" w:name="_Toc469000636"/>
       <w:r>
         <w:t>WebRatio</w:t>
       </w:r>
       <w:bookmarkEnd w:id="2"/>
-      <w:proofErr w:type="spellEnd"/>
     </w:p>
     <w:p/>
     <w:p>
       <w:r>
-        <w:t xml:space="preserve">The single greatest obstacle to success in this project has been </w:t>
-      </w:r>
-      <w:proofErr w:type="spellStart"/>
-      <w:r>
-        <w:t>WebRatio</w:t>
-      </w:r>
-      <w:proofErr w:type="spellEnd"/>
-      <w:r>
-        <w:t xml:space="preserve">.  Multiple team members were unable to open the IDE or deploy their projects consistently, and a single change could take minutes to verify.  The problems with this software eventually cost us a team member, as Josh was unable to complete assignments and decided that he would have to drop the class.  </w:t>
-      </w:r>
-      <w:r>
-        <w:t xml:space="preserve">All development work, including UI design, database management, and coding was done in </w:t>
-      </w:r>
-      <w:proofErr w:type="spellStart"/>
-      <w:r>
-        <w:t>WebRatio</w:t>
-      </w:r>
-      <w:proofErr w:type="spellEnd"/>
-      <w:r>
-        <w:t xml:space="preserve">.  </w:t>
-      </w:r>
-      <w:proofErr w:type="spellStart"/>
-      <w:r>
-        <w:t>Balsamiq</w:t>
-      </w:r>
-      <w:proofErr w:type="spellEnd"/>
-      <w:r>
-        <w:t xml:space="preserve"> was considered for website mockups, but </w:t>
-      </w:r>
-      <w:proofErr w:type="spellStart"/>
-      <w:r>
-        <w:t>WebRatio’s</w:t>
-      </w:r>
-      <w:proofErr w:type="spellEnd"/>
-      <w:r>
-        <w:t xml:space="preserve"> difficult-to-modify elements meant design options were limited, and several team members’ trial periods had expired.  Amazon Web Services was used when </w:t>
-      </w:r>
-      <w:proofErr w:type="spellStart"/>
-      <w:r>
-        <w:t>WebRatio’s</w:t>
-      </w:r>
-      <w:proofErr w:type="spellEnd"/>
-      <w:r>
-        <w:t xml:space="preserve"> database failed, but the website was not stable when using AWS, so this alternative was dropped.  Coding was done primarily in </w:t>
-      </w:r>
-      <w:proofErr w:type="spellStart"/>
-      <w:r>
-        <w:t>WebRatio’s</w:t>
-      </w:r>
-      <w:proofErr w:type="spellEnd"/>
-      <w:r>
-        <w:t xml:space="preserve"> IDE, but text editors were used whenever possible.  </w:t>
-      </w:r>
-      <w:r>
-        <w:t xml:space="preserve">It’s possible that </w:t>
-      </w:r>
-      <w:proofErr w:type="spellStart"/>
-      <w:r>
-        <w:t>WebRatio</w:t>
-      </w:r>
-      <w:proofErr w:type="spellEnd"/>
-      <w:r>
-        <w:t xml:space="preserve"> could be a powerful tool for all-in-one website design and deployment, but the clunky interface, unstable hosting servers, and poor documentation made this project nearly impossible.</w:t>
-      </w:r>
-      <w:r>
-        <w:t xml:space="preserve">  The </w:t>
-      </w:r>
-      <w:proofErr w:type="spellStart"/>
-      <w:r>
-        <w:t>Scrumbags</w:t>
-      </w:r>
-      <w:proofErr w:type="spellEnd"/>
-      <w:r>
-        <w:t xml:space="preserve"> do not intend to use </w:t>
-      </w:r>
-      <w:proofErr w:type="spellStart"/>
-      <w:r>
-        <w:t>WebRatio</w:t>
-      </w:r>
-      <w:proofErr w:type="spellEnd"/>
-      <w:r>
-        <w:t xml:space="preserve"> again in the future.</w:t>
+        <w:t xml:space="preserve">The single greatest obstacle to success in this project has been WebRatio.  Multiple team members were unable to open the IDE or deploy their projects consistently, and a single change could take minutes to verify.  The problems with this software eventually cost us a team member, as Josh was unable to complete assignments and decided that he would have to drop the class.  </w:t>
+      </w:r>
+      <w:r>
+        <w:t xml:space="preserve">All development work, including UI design, database management, and coding was done in WebRatio.  Balsamiq was considered for website mockups, but WebRatio’s difficult-to-modify elements meant design options were limited, and several team members’ </w:t>
+      </w:r>
+      <w:r>
+        <w:lastRenderedPageBreak/>
+        <w:t xml:space="preserve">trial periods had expired.  Amazon Web Services was used when WebRatio’s database failed, but the website was not stable when using AWS, so this alternative was dropped.  Coding was done primarily in WebRatio’s IDE, but text editors were used whenever possible.  </w:t>
+      </w:r>
+      <w:r>
+        <w:t>It’s possible that WebRatio could be a powerful tool for all-in-one website design and deployment, but the clunky interface, unstable hosting servers, and poor documentation made this project nearly impossible.</w:t>
+      </w:r>
+      <w:r>
+        <w:t xml:space="preserve">  The Scrumbags do not intend to use WebRatio again in the future.</w:t>
       </w:r>
     </w:p>
     <w:p/>
@@ -1330,11 +1215,9 @@
       <w:r>
         <w:rPr>
           <w:noProof/>
-          <w:lang w:eastAsia="en-US"/>
         </w:rPr>
-        <w:lastRenderedPageBreak/>
         <w:drawing>
-          <wp:inline distT="0" distB="0" distL="0" distR="0">
+          <wp:inline distT="0" distB="0" distL="0" distR="0" wp14:anchorId="3917304A" wp14:editId="49A46A3D">
             <wp:extent cx="4402691" cy="2286000"/>
             <wp:effectExtent l="19050" t="0" r="0" b="0"/>
             <wp:docPr id="2" name="Picture 1" descr="WR_DB.png"/>
@@ -1349,7 +1232,7 @@
                     <pic:cNvPicPr/>
                   </pic:nvPicPr>
                   <pic:blipFill>
-                    <a:blip r:embed="rId6" cstate="print"/>
+                    <a:blip r:embed="rId7" cstate="print"/>
                     <a:srcRect b="28716"/>
                     <a:stretch>
                       <a:fillRect/>
@@ -1375,24 +1258,24 @@
       <w:pPr>
         <w:jc w:val="center"/>
       </w:pPr>
-      <w:proofErr w:type="spellStart"/>
-      <w:r>
-        <w:t>WebRatio</w:t>
-      </w:r>
-      <w:proofErr w:type="spellEnd"/>
-      <w:r>
-        <w:t xml:space="preserve"> work space, both database and site views</w:t>
-      </w:r>
+      <w:r>
+        <w:t xml:space="preserve">WebRatio work space, both database </w:t>
+      </w:r>
+      <w:r>
+        <w:t>view</w:t>
+      </w:r>
+      <w:bookmarkStart w:id="3" w:name="_GoBack"/>
+      <w:bookmarkEnd w:id="3"/>
     </w:p>
     <w:p>
       <w:pPr>
         <w:pStyle w:val="Heading1"/>
       </w:pPr>
-      <w:bookmarkStart w:id="3" w:name="_Toc468979895"/>
+      <w:bookmarkStart w:id="4" w:name="_Toc469000637"/>
       <w:r>
         <w:t>Circuit</w:t>
       </w:r>
-      <w:bookmarkEnd w:id="3"/>
+      <w:bookmarkEnd w:id="4"/>
     </w:p>
     <w:p/>
     <w:p>
@@ -1420,10 +1303,9 @@
       <w:r>
         <w:rPr>
           <w:noProof/>
-          <w:lang w:eastAsia="en-US"/>
         </w:rPr>
         <w:drawing>
-          <wp:inline distT="0" distB="0" distL="0" distR="0">
+          <wp:inline distT="0" distB="0" distL="0" distR="0" wp14:anchorId="438C7A74" wp14:editId="7F429B3D">
             <wp:extent cx="3622599" cy="2743200"/>
             <wp:effectExtent l="19050" t="0" r="0" b="0"/>
             <wp:docPr id="7" name="Picture 7"/>
@@ -1440,7 +1322,7 @@
                     </pic:cNvPicPr>
                   </pic:nvPicPr>
                   <pic:blipFill>
-                    <a:blip r:embed="rId7" cstate="print"/>
+                    <a:blip r:embed="rId8" cstate="print"/>
                     <a:srcRect/>
                     <a:stretch>
                       <a:fillRect/>
@@ -1481,35 +1363,17 @@
       <w:pPr>
         <w:pStyle w:val="Heading1"/>
       </w:pPr>
-      <w:bookmarkStart w:id="4" w:name="_Toc468979896"/>
-      <w:proofErr w:type="spellStart"/>
-      <w:r>
+      <w:bookmarkStart w:id="5" w:name="_Toc469000638"/>
+      <w:r>
+        <w:lastRenderedPageBreak/>
         <w:t>Trello</w:t>
       </w:r>
-      <w:bookmarkEnd w:id="4"/>
-      <w:proofErr w:type="spellEnd"/>
+      <w:bookmarkEnd w:id="5"/>
     </w:p>
     <w:p/>
     <w:p>
       <w:r>
-        <w:lastRenderedPageBreak/>
-        <w:t xml:space="preserve">The team used </w:t>
-      </w:r>
-      <w:proofErr w:type="spellStart"/>
-      <w:r>
-        <w:t>Trello</w:t>
-      </w:r>
-      <w:proofErr w:type="spellEnd"/>
-      <w:r>
-        <w:t xml:space="preserve"> as a </w:t>
-      </w:r>
-      <w:proofErr w:type="spellStart"/>
-      <w:r>
-        <w:t>Kanban</w:t>
-      </w:r>
-      <w:proofErr w:type="spellEnd"/>
-      <w:r>
-        <w:t xml:space="preserve"> board, as opposed to a Sprint-based backlog.  The board is split into four task classifications - to do, in progress, blocked, and done.  Tasks </w:t>
+        <w:t xml:space="preserve">The team used Trello as a Kanban board, as opposed to a Sprint-based backlog.  The board is split into four task classifications - to do, in progress, blocked, and done.  Tasks </w:t>
       </w:r>
       <w:r>
         <w:t xml:space="preserve">are tracked by cards.  The cards </w:t>
@@ -1518,45 +1382,13 @@
         <w:t xml:space="preserve">are prioritized by color labels; red is for high priority, yellow is for medium, and green is for low.  </w:t>
       </w:r>
       <w:r>
-        <w:t xml:space="preserve">Names on cards indicate responsibility for the task, and due dates are included when available.  There was debate about whether to use </w:t>
-      </w:r>
-      <w:proofErr w:type="spellStart"/>
-      <w:r>
-        <w:t>Trello</w:t>
-      </w:r>
-      <w:proofErr w:type="spellEnd"/>
-      <w:r>
-        <w:t xml:space="preserve"> or </w:t>
-      </w:r>
-      <w:proofErr w:type="spellStart"/>
-      <w:r>
-        <w:t>Jira</w:t>
-      </w:r>
-      <w:proofErr w:type="spellEnd"/>
-      <w:r>
-        <w:t xml:space="preserve">, but </w:t>
-      </w:r>
-      <w:proofErr w:type="spellStart"/>
-      <w:r>
-        <w:t>Jira</w:t>
-      </w:r>
-      <w:proofErr w:type="spellEnd"/>
-      <w:r>
-        <w:t xml:space="preserve"> has a steep learning curve and this project is not complicated enough to warrant such a powerful tracking system.  Everyone on the team </w:t>
+        <w:t xml:space="preserve">Names on cards indicate responsibility for the task, and due dates are included when available.  There was debate about whether to use Trello or Jira, but Jira has a steep learning curve and this project is not complicated enough to warrant such a powerful tracking system.  Everyone on the team </w:t>
       </w:r>
       <w:r>
         <w:t>could</w:t>
       </w:r>
       <w:r>
-        <w:t xml:space="preserve"> plan and manage their tasks easily with </w:t>
-      </w:r>
-      <w:proofErr w:type="spellStart"/>
-      <w:r>
-        <w:t>Trello</w:t>
-      </w:r>
-      <w:proofErr w:type="spellEnd"/>
-      <w:r>
-        <w:t>.</w:t>
+        <w:t xml:space="preserve"> plan and manage their tasks easily with Trello.</w:t>
       </w:r>
     </w:p>
     <w:p/>
@@ -1567,10 +1399,9 @@
       <w:r>
         <w:rPr>
           <w:noProof/>
-          <w:lang w:eastAsia="en-US"/>
         </w:rPr>
         <w:drawing>
-          <wp:inline distT="0" distB="0" distL="0" distR="0">
+          <wp:inline distT="0" distB="0" distL="0" distR="0" wp14:anchorId="394A70F7" wp14:editId="77DC8CAB">
             <wp:extent cx="4967313" cy="2984500"/>
             <wp:effectExtent l="19050" t="0" r="4737" b="0"/>
             <wp:docPr id="4" name="Picture 4"/>
@@ -1587,7 +1418,7 @@
                     </pic:cNvPicPr>
                   </pic:nvPicPr>
                   <pic:blipFill>
-                    <a:blip r:embed="rId8" cstate="print"/>
+                    <a:blip r:embed="rId9" cstate="print"/>
                     <a:srcRect/>
                     <a:stretch>
                       <a:fillRect/>
@@ -1620,76 +1451,27 @@
       <w:pPr>
         <w:jc w:val="center"/>
       </w:pPr>
-      <w:proofErr w:type="spellStart"/>
-      <w:r>
-        <w:t>Trello</w:t>
-      </w:r>
-      <w:proofErr w:type="spellEnd"/>
-      <w:r>
-        <w:t xml:space="preserve"> </w:t>
-      </w:r>
-      <w:proofErr w:type="spellStart"/>
-      <w:r>
-        <w:t>taskboard</w:t>
-      </w:r>
-      <w:proofErr w:type="spellEnd"/>
+      <w:r>
+        <w:t>Trello taskboard</w:t>
+      </w:r>
     </w:p>
     <w:p>
       <w:pPr>
         <w:pStyle w:val="Heading1"/>
       </w:pPr>
-      <w:bookmarkStart w:id="5" w:name="_Toc468979897"/>
-      <w:proofErr w:type="spellStart"/>
+      <w:bookmarkStart w:id="6" w:name="_Toc469000639"/>
       <w:r>
         <w:t>Git</w:t>
       </w:r>
-      <w:bookmarkEnd w:id="5"/>
-      <w:proofErr w:type="spellEnd"/>
+      <w:bookmarkEnd w:id="6"/>
     </w:p>
     <w:p/>
     <w:p>
       <w:r>
-        <w:t xml:space="preserve">File sharing and code management was done through a </w:t>
-      </w:r>
-      <w:proofErr w:type="spellStart"/>
-      <w:r>
-        <w:t>GitHub</w:t>
-      </w:r>
-      <w:proofErr w:type="spellEnd"/>
-      <w:r>
-        <w:t xml:space="preserve"> repository.  </w:t>
-      </w:r>
-      <w:proofErr w:type="spellStart"/>
-      <w:r>
-        <w:t>Git</w:t>
-      </w:r>
-      <w:proofErr w:type="spellEnd"/>
-      <w:r>
-        <w:t xml:space="preserve"> worked well to provide a centralized, accessible, history-tracking storage system.  Unfortunately, not all software used integrated well with </w:t>
-      </w:r>
-      <w:proofErr w:type="spellStart"/>
-      <w:r>
-        <w:t>Git</w:t>
-      </w:r>
-      <w:proofErr w:type="spellEnd"/>
-      <w:r>
-        <w:t xml:space="preserve">, or if integrations were available, the team was not knowledgeable enough to make use of them.  Specifically, </w:t>
-      </w:r>
-      <w:proofErr w:type="spellStart"/>
-      <w:r>
-        <w:t>WebRatio</w:t>
-      </w:r>
-      <w:proofErr w:type="spellEnd"/>
-      <w:r>
-        <w:t xml:space="preserve"> and Cameo did not have a known way to natively use </w:t>
-      </w:r>
-      <w:proofErr w:type="spellStart"/>
-      <w:r>
-        <w:t>Git</w:t>
-      </w:r>
-      <w:proofErr w:type="spellEnd"/>
-      <w:r>
-        <w:t xml:space="preserve"> within their IDEs, or with the source code they used.  As such, workspaces were simply zipped and stored on the repository, which created problems with deployment and environment configuration when multiple people attempted to use the same project.</w:t>
+        <w:t>File sharing and code management was done through a GitHub repository.  Git worked well to provide a centralized, accessible, history-tracking storage system.  Unfortunately, not all software used integrated well with Git, or if integrations were available, the team was not knowledgeable enough to make use of them.  Specifically, WebRatio and Cameo did not have a known way to natively use Git within their IDEs, or with the source code they used.  As such, workspaces were simply zipped and stored on the repository, which created problems with deployment and environment configuration when multiple people attempted to use the same project.</w:t>
+      </w:r>
+      <w:r>
+        <w:t xml:space="preserve">  Git has a relatively steep learning curve, particularly in the command line.  For this reason, multiple team members made use of GUI tools to work with the repository, such as SourceTree.  Although no one deeply mastered Git, the Scrumbags understand that this type of software is standard throughout the software industry and plan to continue using it.</w:t>
       </w:r>
     </w:p>
     <w:p/>
@@ -1700,11 +1482,10 @@
       <w:r>
         <w:rPr>
           <w:noProof/>
-          <w:lang w:eastAsia="en-US"/>
         </w:rPr>
         <w:lastRenderedPageBreak/>
         <w:drawing>
-          <wp:inline distT="0" distB="0" distL="0" distR="0">
+          <wp:inline distT="0" distB="0" distL="0" distR="0" wp14:anchorId="630D6D43" wp14:editId="152587F9">
             <wp:extent cx="4635062" cy="2743200"/>
             <wp:effectExtent l="19050" t="0" r="0" b="0"/>
             <wp:docPr id="1" name="Picture 1"/>
@@ -1721,7 +1502,7 @@
                     </pic:cNvPicPr>
                   </pic:nvPicPr>
                   <pic:blipFill>
-                    <a:blip r:embed="rId9" cstate="print"/>
+                    <a:blip r:embed="rId10" cstate="print"/>
                     <a:srcRect/>
                     <a:stretch>
                       <a:fillRect/>
@@ -1754,37 +1535,36 @@
       <w:pPr>
         <w:jc w:val="center"/>
       </w:pPr>
-      <w:proofErr w:type="spellStart"/>
-      <w:r>
-        <w:t>GitHub</w:t>
-      </w:r>
-      <w:proofErr w:type="spellEnd"/>
-      <w:r>
-        <w:t xml:space="preserve"> view of repository contents</w:t>
+      <w:r>
+        <w:t>GitHub view of repository contents</w:t>
       </w:r>
     </w:p>
     <w:p>
       <w:pPr>
         <w:pStyle w:val="Heading1"/>
       </w:pPr>
-      <w:bookmarkStart w:id="6" w:name="_Toc468979898"/>
+      <w:bookmarkStart w:id="7" w:name="_Toc469000640"/>
       <w:r>
         <w:t>Cameo</w:t>
       </w:r>
-      <w:bookmarkEnd w:id="6"/>
+      <w:bookmarkEnd w:id="7"/>
     </w:p>
     <w:p/>
     <w:p>
       <w:r>
-        <w:t xml:space="preserve">UML and BPMN assignments were done in Cameo Enterprise Architecture, much to the chagrin of team members who have already spent time with other diagramming software.  Cameo is extremely sluggish to run, and its UI and feature set are far too dense for the needs of this project.  Some BPMN was also done in </w:t>
-      </w:r>
-      <w:proofErr w:type="spellStart"/>
-      <w:r>
-        <w:t>WebRatio</w:t>
-      </w:r>
-      <w:proofErr w:type="spellEnd"/>
+        <w:t xml:space="preserve">UML and BPMN assignments were done in Cameo Enterprise Architecture, much to the chagrin of team members who have already spent time with other diagramming software.  Cameo is extremely sluggish to run, and its UI and feature set are far too dense for the needs of this project.  </w:t>
+      </w:r>
+      <w:r>
+        <w:t xml:space="preserve">Each team member did one or two use-case diagrams on their own, which meant that designs weren’t always consistent, but Raquel and Gavin were able to organize them for later work.  </w:t>
+      </w:r>
+      <w:r>
+        <w:t>Some BPMN was also done in WebRatio</w:t>
+      </w:r>
       <w:r>
         <w:t>, but had to be re-done in Cameo to meet project requirements.</w:t>
+      </w:r>
+      <w:r>
+        <w:t xml:space="preserve">  The team would prefer to use software with a lighter feature set in the future, and the price of this software puts it well outside their reach.</w:t>
       </w:r>
     </w:p>
     <w:p/>
@@ -1795,10 +1575,9 @@
       <w:r>
         <w:rPr>
           <w:noProof/>
-          <w:lang w:eastAsia="en-US"/>
         </w:rPr>
         <w:drawing>
-          <wp:inline distT="0" distB="0" distL="0" distR="0">
+          <wp:inline distT="0" distB="0" distL="0" distR="0" wp14:anchorId="5BDE0CC2" wp14:editId="709C5C3E">
             <wp:extent cx="1844016" cy="1737360"/>
             <wp:effectExtent l="19050" t="0" r="3834" b="0"/>
             <wp:docPr id="10" name="Picture 10" descr="Create Account 3"/>
@@ -1815,7 +1594,7 @@
                     </pic:cNvPicPr>
                   </pic:nvPicPr>
                   <pic:blipFill>
-                    <a:blip r:embed="rId10" cstate="print"/>
+                    <a:blip r:embed="rId11" cstate="print"/>
                     <a:srcRect/>
                     <a:stretch>
                       <a:fillRect/>
@@ -1846,10 +1625,9 @@
       <w:r>
         <w:rPr>
           <w:noProof/>
-          <w:lang w:eastAsia="en-US"/>
         </w:rPr>
         <w:drawing>
-          <wp:inline distT="0" distB="0" distL="0" distR="0">
+          <wp:inline distT="0" distB="0" distL="0" distR="0" wp14:anchorId="398BBAB3" wp14:editId="40862863">
             <wp:extent cx="1858103" cy="1737360"/>
             <wp:effectExtent l="19050" t="0" r="8797" b="0"/>
             <wp:docPr id="13" name="Picture 13" descr="Create Service Request"/>
@@ -1866,7 +1644,7 @@
                     </pic:cNvPicPr>
                   </pic:nvPicPr>
                   <pic:blipFill>
-                    <a:blip r:embed="rId11" cstate="print"/>
+                    <a:blip r:embed="rId12" cstate="print"/>
                     <a:srcRect/>
                     <a:stretch>
                       <a:fillRect/>
@@ -1897,10 +1675,9 @@
       <w:r>
         <w:rPr>
           <w:noProof/>
-          <w:lang w:eastAsia="en-US"/>
         </w:rPr>
         <w:drawing>
-          <wp:inline distT="0" distB="0" distL="0" distR="0">
+          <wp:inline distT="0" distB="0" distL="0" distR="0" wp14:anchorId="75C8431D" wp14:editId="1EC3B7FB">
             <wp:extent cx="1958722" cy="1737360"/>
             <wp:effectExtent l="19050" t="0" r="3428" b="0"/>
             <wp:docPr id="16" name="Picture 16" descr="Respond to Service Request"/>
@@ -1917,7 +1694,7 @@
                     </pic:cNvPicPr>
                   </pic:nvPicPr>
                   <pic:blipFill>
-                    <a:blip r:embed="rId12" cstate="print"/>
+                    <a:blip r:embed="rId13" cstate="print"/>
                     <a:srcRect/>
                     <a:stretch>
                       <a:fillRect/>
@@ -1948,10 +1725,9 @@
       <w:r>
         <w:rPr>
           <w:noProof/>
-          <w:lang w:eastAsia="en-US"/>
         </w:rPr>
         <w:drawing>
-          <wp:inline distT="0" distB="0" distL="0" distR="0">
+          <wp:inline distT="0" distB="0" distL="0" distR="0" wp14:anchorId="5575E92E" wp14:editId="277F711D">
             <wp:extent cx="3749746" cy="1737360"/>
             <wp:effectExtent l="19050" t="0" r="3104" b="0"/>
             <wp:docPr id="22" name="Picture 22" descr="Model"/>
@@ -1968,7 +1744,7 @@
                     </pic:cNvPicPr>
                   </pic:nvPicPr>
                   <pic:blipFill>
-                    <a:blip r:embed="rId13" cstate="print"/>
+                    <a:blip r:embed="rId14" cstate="print"/>
                     <a:srcRect/>
                     <a:stretch>
                       <a:fillRect/>
@@ -2002,48 +1778,27 @@
         <w:jc w:val="center"/>
       </w:pPr>
       <w:r>
+        <w:t>BPMN and use-case</w:t>
+      </w:r>
+      <w:r>
+        <w:t xml:space="preserve"> diagrams</w:t>
+      </w:r>
+    </w:p>
+    <w:p>
+      <w:pPr>
+        <w:pStyle w:val="Heading1"/>
+      </w:pPr>
+      <w:bookmarkStart w:id="8" w:name="_Toc469000641"/>
+      <w:r>
         <w:lastRenderedPageBreak/>
-        <w:t>BPMN use-case diagrams</w:t>
-      </w:r>
-    </w:p>
-    <w:p>
-      <w:pPr>
-        <w:pStyle w:val="Heading1"/>
-      </w:pPr>
-      <w:bookmarkStart w:id="7" w:name="_Toc468979899"/>
-      <w:r>
         <w:t>Testing</w:t>
       </w:r>
-      <w:bookmarkEnd w:id="7"/>
+      <w:bookmarkEnd w:id="8"/>
     </w:p>
     <w:p/>
     <w:p>
       <w:r>
-        <w:t xml:space="preserve">Basic manual testing is done on a live deployment of the website.  Tests are tracked with an Excel worksheet.  If the team was working on this project for an extended period of time, test automation could be done with Jenkins managing project building and deployment, then Selenium and </w:t>
-      </w:r>
-      <w:proofErr w:type="spellStart"/>
-      <w:r>
-        <w:t>Sikuli</w:t>
-      </w:r>
-      <w:proofErr w:type="spellEnd"/>
-      <w:r>
-        <w:t xml:space="preserve"> scripts manipulating the website and viewer operating system.  Unit testing has not been implemented at all.  The </w:t>
-      </w:r>
-      <w:proofErr w:type="spellStart"/>
-      <w:r>
-        <w:t>WebRatio</w:t>
-      </w:r>
-      <w:proofErr w:type="spellEnd"/>
-      <w:r>
-        <w:t xml:space="preserve"> IDE may provide </w:t>
-      </w:r>
-      <w:proofErr w:type="spellStart"/>
-      <w:r>
-        <w:t>JUint</w:t>
-      </w:r>
-      <w:proofErr w:type="spellEnd"/>
-      <w:r>
-        <w:t xml:space="preserve"> integration, but the provided timeframe and work requirements were not sufficient to implement a test-driven approach to development.</w:t>
+        <w:t>Basic manual testing is done on a live deployment of the website.  Tests are tracked with an Excel worksheet.  If the team was working on this project for an extended period of time, test automation could be done with Jenkins managing project building and deployment, then Selenium and Sikuli scripts manipulating the website and viewer operating system.  Unit testing has not been implemented at all.  The WebRatio IDE may provide JUint integration, but the provided timeframe and work requirements were not sufficient to implement a test-driven approach to development.</w:t>
       </w:r>
     </w:p>
     <w:p/>
@@ -2054,10 +1809,9 @@
       <w:r>
         <w:rPr>
           <w:noProof/>
-          <w:lang w:eastAsia="en-US"/>
         </w:rPr>
         <w:drawing>
-          <wp:inline distT="0" distB="0" distL="0" distR="0">
+          <wp:inline distT="0" distB="0" distL="0" distR="0" wp14:anchorId="5F23327C" wp14:editId="6454ADCA">
             <wp:extent cx="3985021" cy="2743200"/>
             <wp:effectExtent l="19050" t="0" r="0" b="0"/>
             <wp:docPr id="3" name="Picture 1"/>
@@ -2074,7 +1828,7 @@
                     </pic:cNvPicPr>
                   </pic:nvPicPr>
                   <pic:blipFill>
-                    <a:blip r:embed="rId14" cstate="print"/>
+                    <a:blip r:embed="rId15" cstate="print"/>
                     <a:srcRect t="772"/>
                     <a:stretch>
                       <a:fillRect/>
@@ -2115,39 +1869,21 @@
       <w:pPr>
         <w:pStyle w:val="Heading1"/>
       </w:pPr>
-      <w:bookmarkStart w:id="8" w:name="_Toc468979900"/>
+      <w:bookmarkStart w:id="9" w:name="_Toc469000642"/>
       <w:r>
         <w:t>Next steps</w:t>
       </w:r>
-      <w:bookmarkEnd w:id="8"/>
+      <w:bookmarkEnd w:id="9"/>
     </w:p>
     <w:p/>
     <w:p>
       <w:r>
-        <w:t xml:space="preserve">For Service to be a viable product, property manager support systems must be implemented.  The property ownership verification process needs either real people or an automated system to provide a way for service requests to be handled.  Furthermore, administrators should not be the only people responsible for community management.  Posts must be monitored by both the users of Service, and another automated image-recognition system.  The problems of verification and community oversight are compounded by the potential scope of Service.  Assuming the site scales to even a million users, the task of management is practically impossible without a huge human work force.  Being built on </w:t>
-      </w:r>
-      <w:proofErr w:type="spellStart"/>
-      <w:r>
-        <w:t>WebRatio’s</w:t>
-      </w:r>
-      <w:proofErr w:type="spellEnd"/>
-      <w:r>
-        <w:t xml:space="preserve"> platform, it’s also abundantly clear that a real product would have to be moved to more reliable hosting.  While these steps will not happen, the </w:t>
-      </w:r>
-      <w:proofErr w:type="spellStart"/>
-      <w:r>
-        <w:t>Scrumbags</w:t>
-      </w:r>
-      <w:proofErr w:type="spellEnd"/>
-      <w:r>
-        <w:t xml:space="preserve"> team is satisfied with Service as it is submitted.</w:t>
-      </w:r>
-      <w:bookmarkStart w:id="9" w:name="_GoBack"/>
-      <w:bookmarkEnd w:id="9"/>
+        <w:t>For Service to be a viable product, property manager support systems must be implemented.  The property ownership verification process needs either real people or an automated system to provide a way for service requests to be handled.  Furthermore, administrators should not be the only people responsible for community management.  Posts must be monitored by both the users of Service, and another automated image-recognition system.  The problems of verification and community oversight are compounded by the potential scope of Service.  Assuming the site scales to even a million users, the task of management is practically impossible without a huge human work force.  Being built on WebRatio’s platform, it’s also abundantly clear that a real product would have to be moved to more reliable hosting.  While these steps will not happen, the Scrumbags team is satisfied with Service as it is submitted.</w:t>
+      </w:r>
     </w:p>
     <w:sectPr>
       <w:pgSz w:w="12240" w:h="15840"/>
-      <w:pgMar w:top="1440" w:right="1440" w:bottom="1440" w:left="1440" w:header="720" w:footer="720" w:gutter="0"/>
+      <w:pgMar w:top="720" w:right="720" w:bottom="720" w:left="720" w:header="720" w:footer="720" w:gutter="0"/>
       <w:cols w:space="720"/>
       <w:docGrid w:linePitch="360"/>
     </w:sectPr>
@@ -2156,7 +1892,7 @@
 </file>
 
 <file path=word/numbering.xml><?xml version="1.0" encoding="utf-8"?>
-<w:numbering xmlns:ve="http://schemas.openxmlformats.org/markup-compatibility/2006" xmlns:o="urn:schemas-microsoft-com:office:office" xmlns:r="http://schemas.openxmlformats.org/officeDocument/2006/relationships" xmlns:m="http://schemas.openxmlformats.org/officeDocument/2006/math" xmlns:v="urn:schemas-microsoft-com:vml" xmlns:wp="http://schemas.openxmlformats.org/drawingml/2006/wordprocessingDrawing" xmlns:w10="urn:schemas-microsoft-com:office:word" xmlns:w="http://schemas.openxmlformats.org/wordprocessingml/2006/main" xmlns:wne="http://schemas.microsoft.com/office/word/2006/wordml">
+<w:numbering xmlns:wpc="http://schemas.microsoft.com/office/word/2010/wordprocessingCanvas" xmlns:mo="http://schemas.microsoft.com/office/mac/office/2008/main" xmlns:mc="http://schemas.openxmlformats.org/markup-compatibility/2006" xmlns:mv="urn:schemas-microsoft-com:mac:vml" xmlns:o="urn:schemas-microsoft-com:office:office" xmlns:r="http://schemas.openxmlformats.org/officeDocument/2006/relationships" xmlns:m="http://schemas.openxmlformats.org/officeDocument/2006/math" xmlns:v="urn:schemas-microsoft-com:vml" xmlns:wp14="http://schemas.microsoft.com/office/word/2010/wordprocessingDrawing" xmlns:wp="http://schemas.openxmlformats.org/drawingml/2006/wordprocessingDrawing" xmlns:w10="urn:schemas-microsoft-com:office:word" xmlns:w="http://schemas.openxmlformats.org/wordprocessingml/2006/main" xmlns:w14="http://schemas.microsoft.com/office/word/2010/wordml" xmlns:w15="http://schemas.microsoft.com/office/word/2012/wordml" xmlns:wpg="http://schemas.microsoft.com/office/word/2010/wordprocessingGroup" xmlns:wpi="http://schemas.microsoft.com/office/word/2010/wordprocessingInk" xmlns:wne="http://schemas.microsoft.com/office/word/2006/wordml" xmlns:wps="http://schemas.microsoft.com/office/word/2010/wordprocessingShape" mc:Ignorable="w14 w15 wp14">
   <w:abstractNum w:abstractNumId="0">
     <w:nsid w:val="4BD2058E"/>
     <w:multiLevelType w:val="hybridMultilevel"/>
@@ -2339,7 +2075,7 @@
 </file>
 
 <file path=word/styles.xml><?xml version="1.0" encoding="utf-8"?>
-<w:styles xmlns:r="http://schemas.openxmlformats.org/officeDocument/2006/relationships" xmlns:w="http://schemas.openxmlformats.org/wordprocessingml/2006/main">
+<w:styles xmlns:mc="http://schemas.openxmlformats.org/markup-compatibility/2006" xmlns:r="http://schemas.openxmlformats.org/officeDocument/2006/relationships" xmlns:w="http://schemas.openxmlformats.org/wordprocessingml/2006/main" xmlns:w14="http://schemas.microsoft.com/office/word/2010/wordml" xmlns:w15="http://schemas.microsoft.com/office/word/2012/wordml" mc:Ignorable="w14 w15">
   <w:docDefaults>
     <w:rPrDefault>
       <w:rPr>
@@ -2351,144 +2087,389 @@
     </w:rPrDefault>
     <w:pPrDefault/>
   </w:docDefaults>
-  <w:latentStyles w:defLockedState="0" w:defUIPriority="99" w:defSemiHidden="1" w:defUnhideWhenUsed="1" w:defQFormat="0" w:count="267">
-    <w:lsdException w:name="Normal" w:semiHidden="0" w:uiPriority="0" w:unhideWhenUsed="0" w:qFormat="1"/>
-    <w:lsdException w:name="heading 1" w:semiHidden="0" w:uiPriority="9" w:unhideWhenUsed="0" w:qFormat="1"/>
-    <w:lsdException w:name="heading 2" w:uiPriority="9" w:qFormat="1"/>
-    <w:lsdException w:name="heading 3" w:uiPriority="9" w:qFormat="1"/>
-    <w:lsdException w:name="heading 4" w:uiPriority="9" w:qFormat="1"/>
-    <w:lsdException w:name="heading 5" w:uiPriority="9" w:qFormat="1"/>
-    <w:lsdException w:name="heading 6" w:uiPriority="9" w:qFormat="1"/>
-    <w:lsdException w:name="heading 7" w:uiPriority="9" w:qFormat="1"/>
-    <w:lsdException w:name="heading 8" w:uiPriority="9" w:qFormat="1"/>
-    <w:lsdException w:name="heading 9" w:uiPriority="9" w:qFormat="1"/>
-    <w:lsdException w:name="toc 1" w:uiPriority="39"/>
-    <w:lsdException w:name="toc 2" w:uiPriority="39"/>
-    <w:lsdException w:name="toc 3" w:uiPriority="39"/>
-    <w:lsdException w:name="toc 4" w:uiPriority="39"/>
-    <w:lsdException w:name="toc 5" w:uiPriority="39"/>
-    <w:lsdException w:name="toc 6" w:uiPriority="39"/>
-    <w:lsdException w:name="toc 7" w:uiPriority="39"/>
-    <w:lsdException w:name="toc 8" w:uiPriority="39"/>
-    <w:lsdException w:name="toc 9" w:uiPriority="39"/>
-    <w:lsdException w:name="caption" w:uiPriority="35" w:qFormat="1"/>
-    <w:lsdException w:name="Title" w:semiHidden="0" w:uiPriority="10" w:unhideWhenUsed="0" w:qFormat="1"/>
-    <w:lsdException w:name="Default Paragraph Font" w:uiPriority="1"/>
-    <w:lsdException w:name="Subtitle" w:semiHidden="0" w:uiPriority="11" w:unhideWhenUsed="0" w:qFormat="1"/>
-    <w:lsdException w:name="Strong" w:semiHidden="0" w:uiPriority="22" w:unhideWhenUsed="0" w:qFormat="1"/>
-    <w:lsdException w:name="Emphasis" w:semiHidden="0" w:uiPriority="20" w:unhideWhenUsed="0" w:qFormat="1"/>
-    <w:lsdException w:name="Table Grid" w:semiHidden="0" w:uiPriority="39" w:unhideWhenUsed="0"/>
-    <w:lsdException w:name="Placeholder Text" w:unhideWhenUsed="0"/>
-    <w:lsdException w:name="No Spacing" w:semiHidden="0" w:uiPriority="1" w:unhideWhenUsed="0" w:qFormat="1"/>
-    <w:lsdException w:name="Light Shading" w:semiHidden="0" w:uiPriority="60" w:unhideWhenUsed="0"/>
-    <w:lsdException w:name="Light List" w:semiHidden="0" w:uiPriority="61" w:unhideWhenUsed="0"/>
-    <w:lsdException w:name="Light Grid" w:semiHidden="0" w:uiPriority="62" w:unhideWhenUsed="0"/>
-    <w:lsdException w:name="Medium Shading 1" w:semiHidden="0" w:uiPriority="63" w:unhideWhenUsed="0"/>
-    <w:lsdException w:name="Medium Shading 2" w:semiHidden="0" w:uiPriority="64" w:unhideWhenUsed="0"/>
-    <w:lsdException w:name="Medium List 1" w:semiHidden="0" w:uiPriority="65" w:unhideWhenUsed="0"/>
-    <w:lsdException w:name="Medium List 2" w:semiHidden="0" w:uiPriority="66" w:unhideWhenUsed="0"/>
-    <w:lsdException w:name="Medium Grid 1" w:semiHidden="0" w:uiPriority="67" w:unhideWhenUsed="0"/>
-    <w:lsdException w:name="Medium Grid 2" w:semiHidden="0" w:uiPriority="68" w:unhideWhenUsed="0"/>
-    <w:lsdException w:name="Medium Grid 3" w:semiHidden="0" w:uiPriority="69" w:unhideWhenUsed="0"/>
-    <w:lsdException w:name="Dark List" w:semiHidden="0" w:uiPriority="70" w:unhideWhenUsed="0"/>
-    <w:lsdException w:name="Colorful Shading" w:semiHidden="0" w:uiPriority="71" w:unhideWhenUsed="0"/>
-    <w:lsdException w:name="Colorful List" w:semiHidden="0" w:uiPriority="72" w:unhideWhenUsed="0"/>
-    <w:lsdException w:name="Colorful Grid" w:semiHidden="0" w:uiPriority="73" w:unhideWhenUsed="0"/>
-    <w:lsdException w:name="Light Shading Accent 1" w:semiHidden="0" w:uiPriority="60" w:unhideWhenUsed="0"/>
-    <w:lsdException w:name="Light List Accent 1" w:semiHidden="0" w:uiPriority="61" w:unhideWhenUsed="0"/>
-    <w:lsdException w:name="Light Grid Accent 1" w:semiHidden="0" w:uiPriority="62" w:unhideWhenUsed="0"/>
-    <w:lsdException w:name="Medium Shading 1 Accent 1" w:semiHidden="0" w:uiPriority="63" w:unhideWhenUsed="0"/>
-    <w:lsdException w:name="Medium Shading 2 Accent 1" w:semiHidden="0" w:uiPriority="64" w:unhideWhenUsed="0"/>
-    <w:lsdException w:name="Medium List 1 Accent 1" w:semiHidden="0" w:uiPriority="65" w:unhideWhenUsed="0"/>
-    <w:lsdException w:name="Revision" w:unhideWhenUsed="0"/>
-    <w:lsdException w:name="List Paragraph" w:semiHidden="0" w:uiPriority="34" w:unhideWhenUsed="0" w:qFormat="1"/>
-    <w:lsdException w:name="Quote" w:semiHidden="0" w:uiPriority="29" w:unhideWhenUsed="0" w:qFormat="1"/>
-    <w:lsdException w:name="Intense Quote" w:semiHidden="0" w:uiPriority="30" w:unhideWhenUsed="0" w:qFormat="1"/>
-    <w:lsdException w:name="Medium List 2 Accent 1" w:semiHidden="0" w:uiPriority="66" w:unhideWhenUsed="0"/>
-    <w:lsdException w:name="Medium Grid 1 Accent 1" w:semiHidden="0" w:uiPriority="67" w:unhideWhenUsed="0"/>
-    <w:lsdException w:name="Medium Grid 2 Accent 1" w:semiHidden="0" w:uiPriority="68" w:unhideWhenUsed="0"/>
-    <w:lsdException w:name="Medium Grid 3 Accent 1" w:semiHidden="0" w:uiPriority="69" w:unhideWhenUsed="0"/>
-    <w:lsdException w:name="Dark List Accent 1" w:semiHidden="0" w:uiPriority="70" w:unhideWhenUsed="0"/>
-    <w:lsdException w:name="Colorful Shading Accent 1" w:semiHidden="0" w:uiPriority="71" w:unhideWhenUsed="0"/>
-    <w:lsdException w:name="Colorful List Accent 1" w:semiHidden="0" w:uiPriority="72" w:unhideWhenUsed="0"/>
-    <w:lsdException w:name="Colorful Grid Accent 1" w:semiHidden="0" w:uiPriority="73" w:unhideWhenUsed="0"/>
-    <w:lsdException w:name="Light Shading Accent 2" w:semiHidden="0" w:uiPriority="60" w:unhideWhenUsed="0"/>
-    <w:lsdException w:name="Light List Accent 2" w:semiHidden="0" w:uiPriority="61" w:unhideWhenUsed="0"/>
-    <w:lsdException w:name="Light Grid Accent 2" w:semiHidden="0" w:uiPriority="62" w:unhideWhenUsed="0"/>
-    <w:lsdException w:name="Medium Shading 1 Accent 2" w:semiHidden="0" w:uiPriority="63" w:unhideWhenUsed="0"/>
-    <w:lsdException w:name="Medium Shading 2 Accent 2" w:semiHidden="0" w:uiPriority="64" w:unhideWhenUsed="0"/>
-    <w:lsdException w:name="Medium List 1 Accent 2" w:semiHidden="0" w:uiPriority="65" w:unhideWhenUsed="0"/>
-    <w:lsdException w:name="Medium List 2 Accent 2" w:semiHidden="0" w:uiPriority="66" w:unhideWhenUsed="0"/>
-    <w:lsdException w:name="Medium Grid 1 Accent 2" w:semiHidden="0" w:uiPriority="67" w:unhideWhenUsed="0"/>
-    <w:lsdException w:name="Medium Grid 2 Accent 2" w:semiHidden="0" w:uiPriority="68" w:unhideWhenUsed="0"/>
-    <w:lsdException w:name="Medium Grid 3 Accent 2" w:semiHidden="0" w:uiPriority="69" w:unhideWhenUsed="0"/>
-    <w:lsdException w:name="Dark List Accent 2" w:semiHidden="0" w:uiPriority="70" w:unhideWhenUsed="0"/>
-    <w:lsdException w:name="Colorful Shading Accent 2" w:semiHidden="0" w:uiPriority="71" w:unhideWhenUsed="0"/>
-    <w:lsdException w:name="Colorful List Accent 2" w:semiHidden="0" w:uiPriority="72" w:unhideWhenUsed="0"/>
-    <w:lsdException w:name="Colorful Grid Accent 2" w:semiHidden="0" w:uiPriority="73" w:unhideWhenUsed="0"/>
-    <w:lsdException w:name="Light Shading Accent 3" w:semiHidden="0" w:uiPriority="60" w:unhideWhenUsed="0"/>
-    <w:lsdException w:name="Light List Accent 3" w:semiHidden="0" w:uiPriority="61" w:unhideWhenUsed="0"/>
-    <w:lsdException w:name="Light Grid Accent 3" w:semiHidden="0" w:uiPriority="62" w:unhideWhenUsed="0"/>
-    <w:lsdException w:name="Medium Shading 1 Accent 3" w:semiHidden="0" w:uiPriority="63" w:unhideWhenUsed="0"/>
-    <w:lsdException w:name="Medium Shading 2 Accent 3" w:semiHidden="0" w:uiPriority="64" w:unhideWhenUsed="0"/>
-    <w:lsdException w:name="Medium List 1 Accent 3" w:semiHidden="0" w:uiPriority="65" w:unhideWhenUsed="0"/>
-    <w:lsdException w:name="Medium List 2 Accent 3" w:semiHidden="0" w:uiPriority="66" w:unhideWhenUsed="0"/>
-    <w:lsdException w:name="Medium Grid 1 Accent 3" w:semiHidden="0" w:uiPriority="67" w:unhideWhenUsed="0"/>
-    <w:lsdException w:name="Medium Grid 2 Accent 3" w:semiHidden="0" w:uiPriority="68" w:unhideWhenUsed="0"/>
-    <w:lsdException w:name="Medium Grid 3 Accent 3" w:semiHidden="0" w:uiPriority="69" w:unhideWhenUsed="0"/>
-    <w:lsdException w:name="Dark List Accent 3" w:semiHidden="0" w:uiPriority="70" w:unhideWhenUsed="0"/>
-    <w:lsdException w:name="Colorful Shading Accent 3" w:semiHidden="0" w:uiPriority="71" w:unhideWhenUsed="0"/>
-    <w:lsdException w:name="Colorful List Accent 3" w:semiHidden="0" w:uiPriority="72" w:unhideWhenUsed="0"/>
-    <w:lsdException w:name="Colorful Grid Accent 3" w:semiHidden="0" w:uiPriority="73" w:unhideWhenUsed="0"/>
-    <w:lsdException w:name="Light Shading Accent 4" w:semiHidden="0" w:uiPriority="60" w:unhideWhenUsed="0"/>
-    <w:lsdException w:name="Light List Accent 4" w:semiHidden="0" w:uiPriority="61" w:unhideWhenUsed="0"/>
-    <w:lsdException w:name="Light Grid Accent 4" w:semiHidden="0" w:uiPriority="62" w:unhideWhenUsed="0"/>
-    <w:lsdException w:name="Medium Shading 1 Accent 4" w:semiHidden="0" w:uiPriority="63" w:unhideWhenUsed="0"/>
-    <w:lsdException w:name="Medium Shading 2 Accent 4" w:semiHidden="0" w:uiPriority="64" w:unhideWhenUsed="0"/>
-    <w:lsdException w:name="Medium List 1 Accent 4" w:semiHidden="0" w:uiPriority="65" w:unhideWhenUsed="0"/>
-    <w:lsdException w:name="Medium List 2 Accent 4" w:semiHidden="0" w:uiPriority="66" w:unhideWhenUsed="0"/>
-    <w:lsdException w:name="Medium Grid 1 Accent 4" w:semiHidden="0" w:uiPriority="67" w:unhideWhenUsed="0"/>
-    <w:lsdException w:name="Medium Grid 2 Accent 4" w:semiHidden="0" w:uiPriority="68" w:unhideWhenUsed="0"/>
-    <w:lsdException w:name="Medium Grid 3 Accent 4" w:semiHidden="0" w:uiPriority="69" w:unhideWhenUsed="0"/>
-    <w:lsdException w:name="Dark List Accent 4" w:semiHidden="0" w:uiPriority="70" w:unhideWhenUsed="0"/>
-    <w:lsdException w:name="Colorful Shading Accent 4" w:semiHidden="0" w:uiPriority="71" w:unhideWhenUsed="0"/>
-    <w:lsdException w:name="Colorful List Accent 4" w:semiHidden="0" w:uiPriority="72" w:unhideWhenUsed="0"/>
-    <w:lsdException w:name="Colorful Grid Accent 4" w:semiHidden="0" w:uiPriority="73" w:unhideWhenUsed="0"/>
-    <w:lsdException w:name="Light Shading Accent 5" w:semiHidden="0" w:uiPriority="60" w:unhideWhenUsed="0"/>
-    <w:lsdException w:name="Light List Accent 5" w:semiHidden="0" w:uiPriority="61" w:unhideWhenUsed="0"/>
-    <w:lsdException w:name="Light Grid Accent 5" w:semiHidden="0" w:uiPriority="62" w:unhideWhenUsed="0"/>
-    <w:lsdException w:name="Medium Shading 1 Accent 5" w:semiHidden="0" w:uiPriority="63" w:unhideWhenUsed="0"/>
-    <w:lsdException w:name="Medium Shading 2 Accent 5" w:semiHidden="0" w:uiPriority="64" w:unhideWhenUsed="0"/>
-    <w:lsdException w:name="Medium List 1 Accent 5" w:semiHidden="0" w:uiPriority="65" w:unhideWhenUsed="0"/>
-    <w:lsdException w:name="Medium List 2 Accent 5" w:semiHidden="0" w:uiPriority="66" w:unhideWhenUsed="0"/>
-    <w:lsdException w:name="Medium Grid 1 Accent 5" w:semiHidden="0" w:uiPriority="67" w:unhideWhenUsed="0"/>
-    <w:lsdException w:name="Medium Grid 2 Accent 5" w:semiHidden="0" w:uiPriority="68" w:unhideWhenUsed="0"/>
-    <w:lsdException w:name="Medium Grid 3 Accent 5" w:semiHidden="0" w:uiPriority="69" w:unhideWhenUsed="0"/>
-    <w:lsdException w:name="Dark List Accent 5" w:semiHidden="0" w:uiPriority="70" w:unhideWhenUsed="0"/>
-    <w:lsdException w:name="Colorful Shading Accent 5" w:semiHidden="0" w:uiPriority="71" w:unhideWhenUsed="0"/>
-    <w:lsdException w:name="Colorful List Accent 5" w:semiHidden="0" w:uiPriority="72" w:unhideWhenUsed="0"/>
-    <w:lsdException w:name="Colorful Grid Accent 5" w:semiHidden="0" w:uiPriority="73" w:unhideWhenUsed="0"/>
-    <w:lsdException w:name="Light Shading Accent 6" w:semiHidden="0" w:uiPriority="60" w:unhideWhenUsed="0"/>
-    <w:lsdException w:name="Light List Accent 6" w:semiHidden="0" w:uiPriority="61" w:unhideWhenUsed="0"/>
-    <w:lsdException w:name="Light Grid Accent 6" w:semiHidden="0" w:uiPriority="62" w:unhideWhenUsed="0"/>
-    <w:lsdException w:name="Medium Shading 1 Accent 6" w:semiHidden="0" w:uiPriority="63" w:unhideWhenUsed="0"/>
-    <w:lsdException w:name="Medium Shading 2 Accent 6" w:semiHidden="0" w:uiPriority="64" w:unhideWhenUsed="0"/>
-    <w:lsdException w:name="Medium List 1 Accent 6" w:semiHidden="0" w:uiPriority="65" w:unhideWhenUsed="0"/>
-    <w:lsdException w:name="Medium List 2 Accent 6" w:semiHidden="0" w:uiPriority="66" w:unhideWhenUsed="0"/>
-    <w:lsdException w:name="Medium Grid 1 Accent 6" w:semiHidden="0" w:uiPriority="67" w:unhideWhenUsed="0"/>
-    <w:lsdException w:name="Medium Grid 2 Accent 6" w:semiHidden="0" w:uiPriority="68" w:unhideWhenUsed="0"/>
-    <w:lsdException w:name="Medium Grid 3 Accent 6" w:semiHidden="0" w:uiPriority="69" w:unhideWhenUsed="0"/>
-    <w:lsdException w:name="Dark List Accent 6" w:semiHidden="0" w:uiPriority="70" w:unhideWhenUsed="0"/>
-    <w:lsdException w:name="Colorful Shading Accent 6" w:semiHidden="0" w:uiPriority="71" w:unhideWhenUsed="0"/>
-    <w:lsdException w:name="Colorful List Accent 6" w:semiHidden="0" w:uiPriority="72" w:unhideWhenUsed="0"/>
-    <w:lsdException w:name="Colorful Grid Accent 6" w:semiHidden="0" w:uiPriority="73" w:unhideWhenUsed="0"/>
-    <w:lsdException w:name="Subtle Emphasis" w:semiHidden="0" w:uiPriority="19" w:unhideWhenUsed="0" w:qFormat="1"/>
-    <w:lsdException w:name="Intense Emphasis" w:semiHidden="0" w:uiPriority="21" w:unhideWhenUsed="0" w:qFormat="1"/>
-    <w:lsdException w:name="Subtle Reference" w:semiHidden="0" w:uiPriority="31" w:unhideWhenUsed="0" w:qFormat="1"/>
-    <w:lsdException w:name="Intense Reference" w:semiHidden="0" w:uiPriority="32" w:unhideWhenUsed="0" w:qFormat="1"/>
-    <w:lsdException w:name="Book Title" w:semiHidden="0" w:uiPriority="33" w:unhideWhenUsed="0" w:qFormat="1"/>
-    <w:lsdException w:name="Bibliography" w:uiPriority="37"/>
-    <w:lsdException w:name="TOC Heading" w:uiPriority="39" w:qFormat="1"/>
+  <w:latentStyles w:defLockedState="0" w:defUIPriority="99" w:defSemiHidden="0" w:defUnhideWhenUsed="0" w:defQFormat="0" w:count="382">
+    <w:lsdException w:name="Normal" w:uiPriority="0" w:qFormat="1"/>
+    <w:lsdException w:name="heading 1" w:uiPriority="9" w:qFormat="1"/>
+    <w:lsdException w:name="heading 2" w:semiHidden="1" w:uiPriority="9" w:unhideWhenUsed="1" w:qFormat="1"/>
+    <w:lsdException w:name="heading 3" w:semiHidden="1" w:uiPriority="9" w:unhideWhenUsed="1" w:qFormat="1"/>
+    <w:lsdException w:name="heading 4" w:semiHidden="1" w:uiPriority="9" w:unhideWhenUsed="1" w:qFormat="1"/>
+    <w:lsdException w:name="heading 5" w:semiHidden="1" w:uiPriority="9" w:unhideWhenUsed="1" w:qFormat="1"/>
+    <w:lsdException w:name="heading 6" w:semiHidden="1" w:uiPriority="9" w:unhideWhenUsed="1" w:qFormat="1"/>
+    <w:lsdException w:name="heading 7" w:semiHidden="1" w:uiPriority="9" w:unhideWhenUsed="1" w:qFormat="1"/>
+    <w:lsdException w:name="heading 8" w:semiHidden="1" w:uiPriority="9" w:unhideWhenUsed="1" w:qFormat="1"/>
+    <w:lsdException w:name="heading 9" w:semiHidden="1" w:uiPriority="9" w:unhideWhenUsed="1" w:qFormat="1"/>
+    <w:lsdException w:name="index 1" w:semiHidden="1" w:unhideWhenUsed="1"/>
+    <w:lsdException w:name="index 2" w:semiHidden="1" w:unhideWhenUsed="1"/>
+    <w:lsdException w:name="index 3" w:semiHidden="1" w:unhideWhenUsed="1"/>
+    <w:lsdException w:name="index 4" w:semiHidden="1" w:unhideWhenUsed="1"/>
+    <w:lsdException w:name="index 5" w:semiHidden="1" w:unhideWhenUsed="1"/>
+    <w:lsdException w:name="index 6" w:semiHidden="1" w:unhideWhenUsed="1"/>
+    <w:lsdException w:name="index 7" w:semiHidden="1" w:unhideWhenUsed="1"/>
+    <w:lsdException w:name="index 8" w:semiHidden="1" w:unhideWhenUsed="1"/>
+    <w:lsdException w:name="index 9" w:semiHidden="1" w:unhideWhenUsed="1"/>
+    <w:lsdException w:name="toc 1" w:semiHidden="1" w:uiPriority="39" w:unhideWhenUsed="1"/>
+    <w:lsdException w:name="toc 2" w:semiHidden="1" w:uiPriority="39" w:unhideWhenUsed="1"/>
+    <w:lsdException w:name="toc 3" w:semiHidden="1" w:uiPriority="39" w:unhideWhenUsed="1"/>
+    <w:lsdException w:name="toc 4" w:semiHidden="1" w:uiPriority="39" w:unhideWhenUsed="1"/>
+    <w:lsdException w:name="toc 5" w:semiHidden="1" w:uiPriority="39" w:unhideWhenUsed="1"/>
+    <w:lsdException w:name="toc 6" w:semiHidden="1" w:uiPriority="39" w:unhideWhenUsed="1"/>
+    <w:lsdException w:name="toc 7" w:semiHidden="1" w:uiPriority="39" w:unhideWhenUsed="1"/>
+    <w:lsdException w:name="toc 8" w:semiHidden="1" w:uiPriority="39" w:unhideWhenUsed="1"/>
+    <w:lsdException w:name="toc 9" w:semiHidden="1" w:uiPriority="39" w:unhideWhenUsed="1"/>
+    <w:lsdException w:name="Normal Indent" w:semiHidden="1" w:unhideWhenUsed="1"/>
+    <w:lsdException w:name="footnote text" w:semiHidden="1" w:unhideWhenUsed="1"/>
+    <w:lsdException w:name="annotation text" w:semiHidden="1" w:unhideWhenUsed="1"/>
+    <w:lsdException w:name="header" w:semiHidden="1" w:unhideWhenUsed="1"/>
+    <w:lsdException w:name="footer" w:semiHidden="1" w:unhideWhenUsed="1"/>
+    <w:lsdException w:name="index heading" w:semiHidden="1" w:unhideWhenUsed="1"/>
+    <w:lsdException w:name="caption" w:semiHidden="1" w:uiPriority="35" w:unhideWhenUsed="1" w:qFormat="1"/>
+    <w:lsdException w:name="table of figures" w:semiHidden="1" w:unhideWhenUsed="1"/>
+    <w:lsdException w:name="envelope address" w:semiHidden="1" w:unhideWhenUsed="1"/>
+    <w:lsdException w:name="envelope return" w:semiHidden="1" w:unhideWhenUsed="1"/>
+    <w:lsdException w:name="footnote reference" w:semiHidden="1" w:unhideWhenUsed="1"/>
+    <w:lsdException w:name="annotation reference" w:semiHidden="1" w:unhideWhenUsed="1"/>
+    <w:lsdException w:name="line number" w:semiHidden="1" w:unhideWhenUsed="1"/>
+    <w:lsdException w:name="page number" w:semiHidden="1" w:unhideWhenUsed="1"/>
+    <w:lsdException w:name="endnote reference" w:semiHidden="1" w:unhideWhenUsed="1"/>
+    <w:lsdException w:name="endnote text" w:semiHidden="1" w:unhideWhenUsed="1"/>
+    <w:lsdException w:name="table of authorities" w:semiHidden="1" w:unhideWhenUsed="1"/>
+    <w:lsdException w:name="macro" w:semiHidden="1" w:unhideWhenUsed="1"/>
+    <w:lsdException w:name="toa heading" w:semiHidden="1" w:unhideWhenUsed="1"/>
+    <w:lsdException w:name="List" w:semiHidden="1" w:unhideWhenUsed="1"/>
+    <w:lsdException w:name="List Bullet" w:semiHidden="1" w:unhideWhenUsed="1"/>
+    <w:lsdException w:name="List Number" w:semiHidden="1" w:unhideWhenUsed="1"/>
+    <w:lsdException w:name="List 2" w:semiHidden="1" w:unhideWhenUsed="1"/>
+    <w:lsdException w:name="List 3" w:semiHidden="1" w:unhideWhenUsed="1"/>
+    <w:lsdException w:name="List 4" w:semiHidden="1" w:unhideWhenUsed="1"/>
+    <w:lsdException w:name="List 5" w:semiHidden="1" w:unhideWhenUsed="1"/>
+    <w:lsdException w:name="List Bullet 2" w:semiHidden="1" w:unhideWhenUsed="1"/>
+    <w:lsdException w:name="List Bullet 3" w:semiHidden="1" w:unhideWhenUsed="1"/>
+    <w:lsdException w:name="List Bullet 4" w:semiHidden="1" w:unhideWhenUsed="1"/>
+    <w:lsdException w:name="List Bullet 5" w:semiHidden="1" w:unhideWhenUsed="1"/>
+    <w:lsdException w:name="List Number 2" w:semiHidden="1" w:unhideWhenUsed="1"/>
+    <w:lsdException w:name="List Number 3" w:semiHidden="1" w:unhideWhenUsed="1"/>
+    <w:lsdException w:name="List Number 4" w:semiHidden="1" w:unhideWhenUsed="1"/>
+    <w:lsdException w:name="List Number 5" w:semiHidden="1" w:unhideWhenUsed="1"/>
+    <w:lsdException w:name="Title" w:uiPriority="10" w:qFormat="1"/>
+    <w:lsdException w:name="Closing" w:semiHidden="1" w:unhideWhenUsed="1"/>
+    <w:lsdException w:name="Signature" w:semiHidden="1" w:unhideWhenUsed="1"/>
+    <w:lsdException w:name="Default Paragraph Font" w:semiHidden="1" w:uiPriority="1" w:unhideWhenUsed="1"/>
+    <w:lsdException w:name="Body Text" w:semiHidden="1" w:unhideWhenUsed="1"/>
+    <w:lsdException w:name="Body Text Indent" w:semiHidden="1" w:unhideWhenUsed="1"/>
+    <w:lsdException w:name="List Continue" w:semiHidden="1" w:unhideWhenUsed="1"/>
+    <w:lsdException w:name="List Continue 2" w:semiHidden="1" w:unhideWhenUsed="1"/>
+    <w:lsdException w:name="List Continue 3" w:semiHidden="1" w:unhideWhenUsed="1"/>
+    <w:lsdException w:name="List Continue 4" w:semiHidden="1" w:unhideWhenUsed="1"/>
+    <w:lsdException w:name="List Continue 5" w:semiHidden="1" w:unhideWhenUsed="1"/>
+    <w:lsdException w:name="Message Header" w:semiHidden="1" w:unhideWhenUsed="1"/>
+    <w:lsdException w:name="Subtitle" w:uiPriority="11" w:qFormat="1"/>
+    <w:lsdException w:name="Salutation" w:semiHidden="1" w:unhideWhenUsed="1"/>
+    <w:lsdException w:name="Date" w:semiHidden="1" w:unhideWhenUsed="1"/>
+    <w:lsdException w:name="Body Text First Indent" w:semiHidden="1" w:unhideWhenUsed="1"/>
+    <w:lsdException w:name="Body Text First Indent 2" w:semiHidden="1" w:unhideWhenUsed="1"/>
+    <w:lsdException w:name="Note Heading" w:semiHidden="1" w:unhideWhenUsed="1"/>
+    <w:lsdException w:name="Body Text 2" w:semiHidden="1" w:unhideWhenUsed="1"/>
+    <w:lsdException w:name="Body Text 3" w:semiHidden="1" w:unhideWhenUsed="1"/>
+    <w:lsdException w:name="Body Text Indent 2" w:semiHidden="1" w:unhideWhenUsed="1"/>
+    <w:lsdException w:name="Body Text Indent 3" w:semiHidden="1" w:unhideWhenUsed="1"/>
+    <w:lsdException w:name="Block Text" w:semiHidden="1" w:unhideWhenUsed="1"/>
+    <w:lsdException w:name="Hyperlink" w:semiHidden="1" w:unhideWhenUsed="1"/>
+    <w:lsdException w:name="FollowedHyperlink" w:semiHidden="1" w:unhideWhenUsed="1"/>
+    <w:lsdException w:name="Strong" w:uiPriority="22" w:qFormat="1"/>
+    <w:lsdException w:name="Emphasis" w:uiPriority="20" w:qFormat="1"/>
+    <w:lsdException w:name="Document Map" w:semiHidden="1" w:unhideWhenUsed="1"/>
+    <w:lsdException w:name="Plain Text" w:semiHidden="1" w:unhideWhenUsed="1"/>
+    <w:lsdException w:name="E-mail Signature" w:semiHidden="1" w:unhideWhenUsed="1"/>
+    <w:lsdException w:name="HTML Top of Form" w:semiHidden="1" w:unhideWhenUsed="1"/>
+    <w:lsdException w:name="HTML Bottom of Form" w:semiHidden="1" w:unhideWhenUsed="1"/>
+    <w:lsdException w:name="Normal (Web)" w:semiHidden="1" w:unhideWhenUsed="1"/>
+    <w:lsdException w:name="HTML Acronym" w:semiHidden="1" w:unhideWhenUsed="1"/>
+    <w:lsdException w:name="HTML Address" w:semiHidden="1" w:unhideWhenUsed="1"/>
+    <w:lsdException w:name="HTML Cite" w:semiHidden="1" w:unhideWhenUsed="1"/>
+    <w:lsdException w:name="HTML Code" w:semiHidden="1" w:unhideWhenUsed="1"/>
+    <w:lsdException w:name="HTML Definition" w:semiHidden="1" w:unhideWhenUsed="1"/>
+    <w:lsdException w:name="HTML Keyboard" w:semiHidden="1" w:unhideWhenUsed="1"/>
+    <w:lsdException w:name="HTML Preformatted" w:semiHidden="1" w:unhideWhenUsed="1"/>
+    <w:lsdException w:name="HTML Sample" w:semiHidden="1" w:unhideWhenUsed="1"/>
+    <w:lsdException w:name="HTML Typewriter" w:semiHidden="1" w:unhideWhenUsed="1"/>
+    <w:lsdException w:name="HTML Variable" w:semiHidden="1" w:unhideWhenUsed="1"/>
+    <w:lsdException w:name="Normal Table" w:semiHidden="1" w:unhideWhenUsed="1"/>
+    <w:lsdException w:name="annotation subject" w:semiHidden="1" w:unhideWhenUsed="1"/>
+    <w:lsdException w:name="No List" w:semiHidden="1" w:unhideWhenUsed="1"/>
+    <w:lsdException w:name="Outline List 1" w:semiHidden="1" w:unhideWhenUsed="1"/>
+    <w:lsdException w:name="Outline List 2" w:semiHidden="1" w:unhideWhenUsed="1"/>
+    <w:lsdException w:name="Outline List 3" w:semiHidden="1" w:unhideWhenUsed="1"/>
+    <w:lsdException w:name="Table Simple 1" w:semiHidden="1" w:unhideWhenUsed="1"/>
+    <w:lsdException w:name="Table Simple 2" w:semiHidden="1" w:unhideWhenUsed="1"/>
+    <w:lsdException w:name="Table Simple 3" w:semiHidden="1" w:unhideWhenUsed="1"/>
+    <w:lsdException w:name="Table Classic 1" w:semiHidden="1" w:unhideWhenUsed="1"/>
+    <w:lsdException w:name="Table Classic 2" w:semiHidden="1" w:unhideWhenUsed="1"/>
+    <w:lsdException w:name="Table Classic 3" w:semiHidden="1" w:unhideWhenUsed="1"/>
+    <w:lsdException w:name="Table Classic 4" w:semiHidden="1" w:unhideWhenUsed="1"/>
+    <w:lsdException w:name="Table Colorful 1" w:semiHidden="1" w:unhideWhenUsed="1"/>
+    <w:lsdException w:name="Table Colorful 2" w:semiHidden="1" w:unhideWhenUsed="1"/>
+    <w:lsdException w:name="Table Colorful 3" w:semiHidden="1" w:unhideWhenUsed="1"/>
+    <w:lsdException w:name="Table Columns 1" w:semiHidden="1" w:unhideWhenUsed="1"/>
+    <w:lsdException w:name="Table Columns 2" w:semiHidden="1" w:unhideWhenUsed="1"/>
+    <w:lsdException w:name="Table Columns 3" w:semiHidden="1" w:unhideWhenUsed="1"/>
+    <w:lsdException w:name="Table Columns 4" w:semiHidden="1" w:unhideWhenUsed="1"/>
+    <w:lsdException w:name="Table Columns 5" w:semiHidden="1" w:unhideWhenUsed="1"/>
+    <w:lsdException w:name="Table Grid 1" w:semiHidden="1" w:unhideWhenUsed="1"/>
+    <w:lsdException w:name="Table Grid 2" w:semiHidden="1" w:unhideWhenUsed="1"/>
+    <w:lsdException w:name="Table Grid 3" w:semiHidden="1" w:unhideWhenUsed="1"/>
+    <w:lsdException w:name="Table Grid 4" w:semiHidden="1" w:unhideWhenUsed="1"/>
+    <w:lsdException w:name="Table Grid 5" w:semiHidden="1" w:unhideWhenUsed="1"/>
+    <w:lsdException w:name="Table Grid 6" w:semiHidden="1" w:unhideWhenUsed="1"/>
+    <w:lsdException w:name="Table Grid 7" w:semiHidden="1" w:unhideWhenUsed="1"/>
+    <w:lsdException w:name="Table Grid 8" w:semiHidden="1" w:unhideWhenUsed="1"/>
+    <w:lsdException w:name="Table List 1" w:semiHidden="1" w:unhideWhenUsed="1"/>
+    <w:lsdException w:name="Table List 2" w:semiHidden="1" w:unhideWhenUsed="1"/>
+    <w:lsdException w:name="Table List 3" w:semiHidden="1" w:unhideWhenUsed="1"/>
+    <w:lsdException w:name="Table List 4" w:semiHidden="1" w:unhideWhenUsed="1"/>
+    <w:lsdException w:name="Table List 5" w:semiHidden="1" w:unhideWhenUsed="1"/>
+    <w:lsdException w:name="Table List 6" w:semiHidden="1" w:unhideWhenUsed="1"/>
+    <w:lsdException w:name="Table List 7" w:semiHidden="1" w:unhideWhenUsed="1"/>
+    <w:lsdException w:name="Table List 8" w:semiHidden="1" w:unhideWhenUsed="1"/>
+    <w:lsdException w:name="Table 3D effects 1" w:semiHidden="1" w:unhideWhenUsed="1"/>
+    <w:lsdException w:name="Table 3D effects 2" w:semiHidden="1" w:unhideWhenUsed="1"/>
+    <w:lsdException w:name="Table 3D effects 3" w:semiHidden="1" w:unhideWhenUsed="1"/>
+    <w:lsdException w:name="Table Contemporary" w:semiHidden="1" w:unhideWhenUsed="1"/>
+    <w:lsdException w:name="Table Elegant" w:semiHidden="1" w:unhideWhenUsed="1"/>
+    <w:lsdException w:name="Table Professional" w:semiHidden="1" w:unhideWhenUsed="1"/>
+    <w:lsdException w:name="Table Subtle 1" w:semiHidden="1" w:unhideWhenUsed="1"/>
+    <w:lsdException w:name="Table Subtle 2" w:semiHidden="1" w:unhideWhenUsed="1"/>
+    <w:lsdException w:name="Table Web 1" w:semiHidden="1" w:unhideWhenUsed="1"/>
+    <w:lsdException w:name="Table Web 2" w:semiHidden="1" w:unhideWhenUsed="1"/>
+    <w:lsdException w:name="Table Web 3" w:semiHidden="1" w:unhideWhenUsed="1"/>
+    <w:lsdException w:name="Balloon Text" w:semiHidden="1" w:unhideWhenUsed="1"/>
+    <w:lsdException w:name="Table Grid" w:uiPriority="39"/>
+    <w:lsdException w:name="Table Theme" w:semiHidden="1" w:unhideWhenUsed="1"/>
+    <w:lsdException w:name="Note Level 1" w:semiHidden="1" w:unhideWhenUsed="1"/>
+    <w:lsdException w:name="Note Level 2" w:semiHidden="1" w:unhideWhenUsed="1"/>
+    <w:lsdException w:name="Note Level 3" w:semiHidden="1" w:unhideWhenUsed="1"/>
+    <w:lsdException w:name="Note Level 4" w:semiHidden="1" w:unhideWhenUsed="1"/>
+    <w:lsdException w:name="Note Level 5" w:semiHidden="1" w:unhideWhenUsed="1"/>
+    <w:lsdException w:name="Note Level 6" w:semiHidden="1" w:unhideWhenUsed="1"/>
+    <w:lsdException w:name="Note Level 7" w:semiHidden="1" w:unhideWhenUsed="1"/>
+    <w:lsdException w:name="Note Level 8" w:semiHidden="1" w:unhideWhenUsed="1"/>
+    <w:lsdException w:name="Note Level 9" w:semiHidden="1" w:unhideWhenUsed="1"/>
+    <w:lsdException w:name="Placeholder Text" w:semiHidden="1"/>
+    <w:lsdException w:name="No Spacing" w:uiPriority="1" w:qFormat="1"/>
+    <w:lsdException w:name="Light Shading" w:uiPriority="60"/>
+    <w:lsdException w:name="Light List" w:uiPriority="61"/>
+    <w:lsdException w:name="Light Grid" w:uiPriority="62"/>
+    <w:lsdException w:name="Medium Shading 1" w:uiPriority="63"/>
+    <w:lsdException w:name="Medium Shading 2" w:uiPriority="64"/>
+    <w:lsdException w:name="Medium List 1" w:uiPriority="65"/>
+    <w:lsdException w:name="Medium List 2" w:uiPriority="66"/>
+    <w:lsdException w:name="Medium Grid 1" w:uiPriority="67"/>
+    <w:lsdException w:name="Medium Grid 2" w:uiPriority="68"/>
+    <w:lsdException w:name="Medium Grid 3" w:uiPriority="69"/>
+    <w:lsdException w:name="Dark List" w:uiPriority="70"/>
+    <w:lsdException w:name="Colorful Shading" w:uiPriority="71"/>
+    <w:lsdException w:name="Colorful List" w:uiPriority="72"/>
+    <w:lsdException w:name="Colorful Grid" w:uiPriority="73"/>
+    <w:lsdException w:name="Light Shading Accent 1" w:uiPriority="60"/>
+    <w:lsdException w:name="Light List Accent 1" w:uiPriority="61"/>
+    <w:lsdException w:name="Light Grid Accent 1" w:uiPriority="62"/>
+    <w:lsdException w:name="Medium Shading 1 Accent 1" w:uiPriority="63"/>
+    <w:lsdException w:name="Medium Shading 2 Accent 1" w:uiPriority="64"/>
+    <w:lsdException w:name="Medium List 1 Accent 1" w:uiPriority="65"/>
+    <w:lsdException w:name="Revision" w:semiHidden="1"/>
+    <w:lsdException w:name="List Paragraph" w:uiPriority="34" w:qFormat="1"/>
+    <w:lsdException w:name="Quote" w:uiPriority="29" w:qFormat="1"/>
+    <w:lsdException w:name="Intense Quote" w:uiPriority="30" w:qFormat="1"/>
+    <w:lsdException w:name="Medium List 2 Accent 1" w:uiPriority="66"/>
+    <w:lsdException w:name="Medium Grid 1 Accent 1" w:uiPriority="67"/>
+    <w:lsdException w:name="Medium Grid 2 Accent 1" w:uiPriority="68"/>
+    <w:lsdException w:name="Medium Grid 3 Accent 1" w:uiPriority="69"/>
+    <w:lsdException w:name="Dark List Accent 1" w:uiPriority="70"/>
+    <w:lsdException w:name="Colorful Shading Accent 1" w:uiPriority="71"/>
+    <w:lsdException w:name="Colorful List Accent 1" w:uiPriority="72"/>
+    <w:lsdException w:name="Colorful Grid Accent 1" w:uiPriority="73"/>
+    <w:lsdException w:name="Light Shading Accent 2" w:uiPriority="60"/>
+    <w:lsdException w:name="Light List Accent 2" w:uiPriority="61"/>
+    <w:lsdException w:name="Light Grid Accent 2" w:uiPriority="62"/>
+    <w:lsdException w:name="Medium Shading 1 Accent 2" w:uiPriority="63"/>
+    <w:lsdException w:name="Medium Shading 2 Accent 2" w:uiPriority="64"/>
+    <w:lsdException w:name="Medium List 1 Accent 2" w:uiPriority="65"/>
+    <w:lsdException w:name="Medium List 2 Accent 2" w:uiPriority="66"/>
+    <w:lsdException w:name="Medium Grid 1 Accent 2" w:uiPriority="67"/>
+    <w:lsdException w:name="Medium Grid 2 Accent 2" w:uiPriority="68"/>
+    <w:lsdException w:name="Medium Grid 3 Accent 2" w:uiPriority="69"/>
+    <w:lsdException w:name="Dark List Accent 2" w:uiPriority="70"/>
+    <w:lsdException w:name="Colorful Shading Accent 2" w:uiPriority="71"/>
+    <w:lsdException w:name="Colorful List Accent 2" w:uiPriority="72"/>
+    <w:lsdException w:name="Colorful Grid Accent 2" w:uiPriority="73"/>
+    <w:lsdException w:name="Light Shading Accent 3" w:uiPriority="60"/>
+    <w:lsdException w:name="Light List Accent 3" w:uiPriority="61"/>
+    <w:lsdException w:name="Light Grid Accent 3" w:uiPriority="62"/>
+    <w:lsdException w:name="Medium Shading 1 Accent 3" w:uiPriority="63"/>
+    <w:lsdException w:name="Medium Shading 2 Accent 3" w:uiPriority="64"/>
+    <w:lsdException w:name="Medium List 1 Accent 3" w:uiPriority="65"/>
+    <w:lsdException w:name="Medium List 2 Accent 3" w:uiPriority="66"/>
+    <w:lsdException w:name="Medium Grid 1 Accent 3" w:uiPriority="67"/>
+    <w:lsdException w:name="Medium Grid 2 Accent 3" w:uiPriority="68"/>
+    <w:lsdException w:name="Medium Grid 3 Accent 3" w:uiPriority="69"/>
+    <w:lsdException w:name="Dark List Accent 3" w:uiPriority="70"/>
+    <w:lsdException w:name="Colorful Shading Accent 3" w:uiPriority="71"/>
+    <w:lsdException w:name="Colorful List Accent 3" w:uiPriority="72"/>
+    <w:lsdException w:name="Colorful Grid Accent 3" w:uiPriority="73"/>
+    <w:lsdException w:name="Light Shading Accent 4" w:uiPriority="60"/>
+    <w:lsdException w:name="Light List Accent 4" w:uiPriority="61"/>
+    <w:lsdException w:name="Light Grid Accent 4" w:uiPriority="62"/>
+    <w:lsdException w:name="Medium Shading 1 Accent 4" w:uiPriority="63"/>
+    <w:lsdException w:name="Medium Shading 2 Accent 4" w:uiPriority="64"/>
+    <w:lsdException w:name="Medium List 1 Accent 4" w:uiPriority="65"/>
+    <w:lsdException w:name="Medium List 2 Accent 4" w:uiPriority="66"/>
+    <w:lsdException w:name="Medium Grid 1 Accent 4" w:uiPriority="67"/>
+    <w:lsdException w:name="Medium Grid 2 Accent 4" w:uiPriority="68"/>
+    <w:lsdException w:name="Medium Grid 3 Accent 4" w:uiPriority="69"/>
+    <w:lsdException w:name="Dark List Accent 4" w:uiPriority="70"/>
+    <w:lsdException w:name="Colorful Shading Accent 4" w:uiPriority="71"/>
+    <w:lsdException w:name="Colorful List Accent 4" w:uiPriority="72"/>
+    <w:lsdException w:name="Colorful Grid Accent 4" w:uiPriority="73"/>
+    <w:lsdException w:name="Light Shading Accent 5" w:uiPriority="60"/>
+    <w:lsdException w:name="Light List Accent 5" w:uiPriority="61"/>
+    <w:lsdException w:name="Light Grid Accent 5" w:uiPriority="62"/>
+    <w:lsdException w:name="Medium Shading 1 Accent 5" w:uiPriority="63"/>
+    <w:lsdException w:name="Medium Shading 2 Accent 5" w:uiPriority="64"/>
+    <w:lsdException w:name="Medium List 1 Accent 5" w:uiPriority="65"/>
+    <w:lsdException w:name="Medium List 2 Accent 5" w:uiPriority="66"/>
+    <w:lsdException w:name="Medium Grid 1 Accent 5" w:uiPriority="67"/>
+    <w:lsdException w:name="Medium Grid 2 Accent 5" w:uiPriority="68"/>
+    <w:lsdException w:name="Medium Grid 3 Accent 5" w:uiPriority="69"/>
+    <w:lsdException w:name="Dark List Accent 5" w:uiPriority="70"/>
+    <w:lsdException w:name="Colorful Shading Accent 5" w:uiPriority="71"/>
+    <w:lsdException w:name="Colorful List Accent 5" w:uiPriority="72"/>
+    <w:lsdException w:name="Colorful Grid Accent 5" w:uiPriority="73"/>
+    <w:lsdException w:name="Light Shading Accent 6" w:uiPriority="60"/>
+    <w:lsdException w:name="Light List Accent 6" w:uiPriority="61"/>
+    <w:lsdException w:name="Light Grid Accent 6" w:uiPriority="62"/>
+    <w:lsdException w:name="Medium Shading 1 Accent 6" w:uiPriority="63"/>
+    <w:lsdException w:name="Medium Shading 2 Accent 6" w:uiPriority="64"/>
+    <w:lsdException w:name="Medium List 1 Accent 6" w:uiPriority="65"/>
+    <w:lsdException w:name="Medium List 2 Accent 6" w:uiPriority="66"/>
+    <w:lsdException w:name="Medium Grid 1 Accent 6" w:uiPriority="67"/>
+    <w:lsdException w:name="Medium Grid 2 Accent 6" w:uiPriority="68"/>
+    <w:lsdException w:name="Medium Grid 3 Accent 6" w:uiPriority="69"/>
+    <w:lsdException w:name="Dark List Accent 6" w:uiPriority="70"/>
+    <w:lsdException w:name="Colorful Shading Accent 6" w:uiPriority="71"/>
+    <w:lsdException w:name="Colorful List Accent 6" w:uiPriority="72"/>
+    <w:lsdException w:name="Colorful Grid Accent 6" w:uiPriority="73"/>
+    <w:lsdException w:name="Subtle Emphasis" w:uiPriority="19" w:qFormat="1"/>
+    <w:lsdException w:name="Intense Emphasis" w:uiPriority="21" w:qFormat="1"/>
+    <w:lsdException w:name="Subtle Reference" w:uiPriority="31" w:qFormat="1"/>
+    <w:lsdException w:name="Intense Reference" w:uiPriority="32" w:qFormat="1"/>
+    <w:lsdException w:name="Book Title" w:uiPriority="33" w:qFormat="1"/>
+    <w:lsdException w:name="Bibliography" w:semiHidden="1" w:uiPriority="37" w:unhideWhenUsed="1"/>
+    <w:lsdException w:name="TOC Heading" w:semiHidden="1" w:uiPriority="39" w:unhideWhenUsed="1" w:qFormat="1"/>
+    <w:lsdException w:name="Plain Table 1" w:uiPriority="41"/>
+    <w:lsdException w:name="Plain Table 2" w:uiPriority="42"/>
+    <w:lsdException w:name="Plain Table 3" w:uiPriority="43"/>
+    <w:lsdException w:name="Plain Table 4" w:uiPriority="44"/>
+    <w:lsdException w:name="Plain Table 5" w:uiPriority="45"/>
+    <w:lsdException w:name="Grid Table Light" w:uiPriority="40"/>
+    <w:lsdException w:name="Grid Table 1 Light" w:uiPriority="46"/>
+    <w:lsdException w:name="Grid Table 2" w:uiPriority="47"/>
+    <w:lsdException w:name="Grid Table 3" w:uiPriority="48"/>
+    <w:lsdException w:name="Grid Table 4" w:uiPriority="49"/>
+    <w:lsdException w:name="Grid Table 5 Dark" w:uiPriority="50"/>
+    <w:lsdException w:name="Grid Table 6 Colorful" w:uiPriority="51"/>
+    <w:lsdException w:name="Grid Table 7 Colorful" w:uiPriority="52"/>
+    <w:lsdException w:name="Grid Table 1 Light Accent 1" w:uiPriority="46"/>
+    <w:lsdException w:name="Grid Table 2 Accent 1" w:uiPriority="47"/>
+    <w:lsdException w:name="Grid Table 3 Accent 1" w:uiPriority="48"/>
+    <w:lsdException w:name="Grid Table 4 Accent 1" w:uiPriority="49"/>
+    <w:lsdException w:name="Grid Table 5 Dark Accent 1" w:uiPriority="50"/>
+    <w:lsdException w:name="Grid Table 6 Colorful Accent 1" w:uiPriority="51"/>
+    <w:lsdException w:name="Grid Table 7 Colorful Accent 1" w:uiPriority="52"/>
+    <w:lsdException w:name="Grid Table 1 Light Accent 2" w:uiPriority="46"/>
+    <w:lsdException w:name="Grid Table 2 Accent 2" w:uiPriority="47"/>
+    <w:lsdException w:name="Grid Table 3 Accent 2" w:uiPriority="48"/>
+    <w:lsdException w:name="Grid Table 4 Accent 2" w:uiPriority="49"/>
+    <w:lsdException w:name="Grid Table 5 Dark Accent 2" w:uiPriority="50"/>
+    <w:lsdException w:name="Grid Table 6 Colorful Accent 2" w:uiPriority="51"/>
+    <w:lsdException w:name="Grid Table 7 Colorful Accent 2" w:uiPriority="52"/>
+    <w:lsdException w:name="Grid Table 1 Light Accent 3" w:uiPriority="46"/>
+    <w:lsdException w:name="Grid Table 2 Accent 3" w:uiPriority="47"/>
+    <w:lsdException w:name="Grid Table 3 Accent 3" w:uiPriority="48"/>
+    <w:lsdException w:name="Grid Table 4 Accent 3" w:uiPriority="49"/>
+    <w:lsdException w:name="Grid Table 5 Dark Accent 3" w:uiPriority="50"/>
+    <w:lsdException w:name="Grid Table 6 Colorful Accent 3" w:uiPriority="51"/>
+    <w:lsdException w:name="Grid Table 7 Colorful Accent 3" w:uiPriority="52"/>
+    <w:lsdException w:name="Grid Table 1 Light Accent 4" w:uiPriority="46"/>
+    <w:lsdException w:name="Grid Table 2 Accent 4" w:uiPriority="47"/>
+    <w:lsdException w:name="Grid Table 3 Accent 4" w:uiPriority="48"/>
+    <w:lsdException w:name="Grid Table 4 Accent 4" w:uiPriority="49"/>
+    <w:lsdException w:name="Grid Table 5 Dark Accent 4" w:uiPriority="50"/>
+    <w:lsdException w:name="Grid Table 6 Colorful Accent 4" w:uiPriority="51"/>
+    <w:lsdException w:name="Grid Table 7 Colorful Accent 4" w:uiPriority="52"/>
+    <w:lsdException w:name="Grid Table 1 Light Accent 5" w:uiPriority="46"/>
+    <w:lsdException w:name="Grid Table 2 Accent 5" w:uiPriority="47"/>
+    <w:lsdException w:name="Grid Table 3 Accent 5" w:uiPriority="48"/>
+    <w:lsdException w:name="Grid Table 4 Accent 5" w:uiPriority="49"/>
+    <w:lsdException w:name="Grid Table 5 Dark Accent 5" w:uiPriority="50"/>
+    <w:lsdException w:name="Grid Table 6 Colorful Accent 5" w:uiPriority="51"/>
+    <w:lsdException w:name="Grid Table 7 Colorful Accent 5" w:uiPriority="52"/>
+    <w:lsdException w:name="Grid Table 1 Light Accent 6" w:uiPriority="46"/>
+    <w:lsdException w:name="Grid Table 2 Accent 6" w:uiPriority="47"/>
+    <w:lsdException w:name="Grid Table 3 Accent 6" w:uiPriority="48"/>
+    <w:lsdException w:name="Grid Table 4 Accent 6" w:uiPriority="49"/>
+    <w:lsdException w:name="Grid Table 5 Dark Accent 6" w:uiPriority="50"/>
+    <w:lsdException w:name="Grid Table 6 Colorful Accent 6" w:uiPriority="51"/>
+    <w:lsdException w:name="Grid Table 7 Colorful Accent 6" w:uiPriority="52"/>
+    <w:lsdException w:name="List Table 1 Light" w:uiPriority="46"/>
+    <w:lsdException w:name="List Table 2" w:uiPriority="47"/>
+    <w:lsdException w:name="List Table 3" w:uiPriority="48"/>
+    <w:lsdException w:name="List Table 4" w:uiPriority="49"/>
+    <w:lsdException w:name="List Table 5 Dark" w:uiPriority="50"/>
+    <w:lsdException w:name="List Table 6 Colorful" w:uiPriority="51"/>
+    <w:lsdException w:name="List Table 7 Colorful" w:uiPriority="52"/>
+    <w:lsdException w:name="List Table 1 Light Accent 1" w:uiPriority="46"/>
+    <w:lsdException w:name="List Table 2 Accent 1" w:uiPriority="47"/>
+    <w:lsdException w:name="List Table 3 Accent 1" w:uiPriority="48"/>
+    <w:lsdException w:name="List Table 4 Accent 1" w:uiPriority="49"/>
+    <w:lsdException w:name="List Table 5 Dark Accent 1" w:uiPriority="50"/>
+    <w:lsdException w:name="List Table 6 Colorful Accent 1" w:uiPriority="51"/>
+    <w:lsdException w:name="List Table 7 Colorful Accent 1" w:uiPriority="52"/>
+    <w:lsdException w:name="List Table 1 Light Accent 2" w:uiPriority="46"/>
+    <w:lsdException w:name="List Table 2 Accent 2" w:uiPriority="47"/>
+    <w:lsdException w:name="List Table 3 Accent 2" w:uiPriority="48"/>
+    <w:lsdException w:name="List Table 4 Accent 2" w:uiPriority="49"/>
+    <w:lsdException w:name="List Table 5 Dark Accent 2" w:uiPriority="50"/>
+    <w:lsdException w:name="List Table 6 Colorful Accent 2" w:uiPriority="51"/>
+    <w:lsdException w:name="List Table 7 Colorful Accent 2" w:uiPriority="52"/>
+    <w:lsdException w:name="List Table 1 Light Accent 3" w:uiPriority="46"/>
+    <w:lsdException w:name="List Table 2 Accent 3" w:uiPriority="47"/>
+    <w:lsdException w:name="List Table 3 Accent 3" w:uiPriority="48"/>
+    <w:lsdException w:name="List Table 4 Accent 3" w:uiPriority="49"/>
+    <w:lsdException w:name="List Table 5 Dark Accent 3" w:uiPriority="50"/>
+    <w:lsdException w:name="List Table 6 Colorful Accent 3" w:uiPriority="51"/>
+    <w:lsdException w:name="List Table 7 Colorful Accent 3" w:uiPriority="52"/>
+    <w:lsdException w:name="List Table 1 Light Accent 4" w:uiPriority="46"/>
+    <w:lsdException w:name="List Table 2 Accent 4" w:uiPriority="47"/>
+    <w:lsdException w:name="List Table 3 Accent 4" w:uiPriority="48"/>
+    <w:lsdException w:name="List Table 4 Accent 4" w:uiPriority="49"/>
+    <w:lsdException w:name="List Table 5 Dark Accent 4" w:uiPriority="50"/>
+    <w:lsdException w:name="List Table 6 Colorful Accent 4" w:uiPriority="51"/>
+    <w:lsdException w:name="List Table 7 Colorful Accent 4" w:uiPriority="52"/>
+    <w:lsdException w:name="List Table 1 Light Accent 5" w:uiPriority="46"/>
+    <w:lsdException w:name="List Table 2 Accent 5" w:uiPriority="47"/>
+    <w:lsdException w:name="List Table 3 Accent 5" w:uiPriority="48"/>
+    <w:lsdException w:name="List Table 4 Accent 5" w:uiPriority="49"/>
+    <w:lsdException w:name="List Table 5 Dark Accent 5" w:uiPriority="50"/>
+    <w:lsdException w:name="List Table 6 Colorful Accent 5" w:uiPriority="51"/>
+    <w:lsdException w:name="List Table 7 Colorful Accent 5" w:uiPriority="52"/>
+    <w:lsdException w:name="List Table 1 Light Accent 6" w:uiPriority="46"/>
+    <w:lsdException w:name="List Table 2 Accent 6" w:uiPriority="47"/>
+    <w:lsdException w:name="List Table 3 Accent 6" w:uiPriority="48"/>
+    <w:lsdException w:name="List Table 4 Accent 6" w:uiPriority="49"/>
+    <w:lsdException w:name="List Table 5 Dark Accent 6" w:uiPriority="50"/>
+    <w:lsdException w:name="List Table 6 Colorful Accent 6" w:uiPriority="51"/>
+    <w:lsdException w:name="List Table 7 Colorful Accent 6" w:uiPriority="52"/>
+    <w:lsdException w:name="Mention" w:semiHidden="1" w:unhideWhenUsed="1"/>
+    <w:lsdException w:name="Smart Hyperlink" w:semiHidden="1" w:unhideWhenUsed="1"/>
   </w:latentStyles>
   <w:style w:type="paragraph" w:default="1" w:styleId="Normal">
     <w:name w:val="Normal"/>
@@ -2529,7 +2510,6 @@
     <w:uiPriority w:val="99"/>
     <w:semiHidden/>
     <w:unhideWhenUsed/>
-    <w:qFormat/>
     <w:tblPr>
       <w:tblInd w:w="0" w:type="dxa"/>
       <w:tblCellMar>
@@ -2748,8 +2728,8 @@
       </w:tblCellMar>
     </w:tblPr>
   </w:style>
-  <w:style w:type="table" w:customStyle="1" w:styleId="MediumList2">
-    <w:name w:val="Medium List 2"/>
+  <w:style w:type="table" w:customStyle="1" w:styleId="MediumList21">
+    <w:name w:val="Medium List 21"/>
     <w:basedOn w:val="TableNormal"/>
     <w:uiPriority w:val="66"/>
     <w:rsid w:val="00906920"/>
@@ -3131,7 +3111,7 @@
   <a:extraClrSchemeLst/>
   <a:extLst>
     <a:ext uri="{05A4C25C-085E-4340-85A3-A5531E510DB2}">
-      <thm15:themeFamily xmlns="" xmlns:thm15="http://schemas.microsoft.com/office/thememl/2012/main" name="Office Theme" id="{62F939B6-93AF-4DB8-9C6B-D6C7DFDC589F}" vid="{4A3C46E8-61CC-4603-A589-7422A47A8E4A}"/>
+      <thm15:themeFamily xmlns:thm15="http://schemas.microsoft.com/office/thememl/2012/main" name="Office Theme" id="{62F939B6-93AF-4DB8-9C6B-D6C7DFDC589F}" vid="{4A3C46E8-61CC-4603-A589-7422A47A8E4A}"/>
     </a:ext>
   </a:extLst>
 </a:theme>
@@ -3142,7 +3122,7 @@
 </file>
 
 <file path=customXml/itemProps1.xml><?xml version="1.0" encoding="utf-8"?>
-<ds:datastoreItem xmlns:ds="http://schemas.openxmlformats.org/officeDocument/2006/customXml" ds:itemID="{51CFC4AF-8E04-41CE-A3A6-58AE2B529C72}">
+<ds:datastoreItem xmlns:ds="http://schemas.openxmlformats.org/officeDocument/2006/customXml" ds:itemID="{0CCD8301-3CE9-0840-AF68-88A58A01B63F}">
   <ds:schemaRefs>
     <ds:schemaRef ds:uri="http://schemas.openxmlformats.org/officeDocument/2006/bibliography"/>
   </ds:schemaRefs>

</xml_diff>